<commit_message>
write only the introduction,abtraction,ojectives
</commit_message>
<xml_diff>
--- a/Customer Segmentation Report.docx
+++ b/Customer Segmentation Report.docx
@@ -4,7 +4,6 @@
   <w:body>
     <w:p>
       <w:pPr>
-        <w:jc w:val="center"/>
         <w:rPr>
           <w:color w:val="4F81BD" w:themeColor="accent1"/>
           <w:sz w:val="40"/>
@@ -14,47 +13,57 @@
     </w:p>
     <w:p>
       <w:pPr>
-        <w:jc w:val="center"/>
         <w:rPr>
-          <w:color w:val="4F81BD" w:themeColor="accent1"/>
+          <w:b/>
+          <w:bCs/>
+          <w:color w:val="000000" w:themeColor="text1"/>
           <w:sz w:val="40"/>
           <w:szCs w:val="40"/>
         </w:rPr>
       </w:pPr>
-    </w:p>
-    <w:p>
-      <w:pPr>
-        <w:jc w:val="center"/>
+      <w:r>
         <w:rPr>
-          <w:color w:val="4F81BD" w:themeColor="accent1"/>
+          <w:color w:val="000000" w:themeColor="text1"/>
           <w:sz w:val="40"/>
           <w:szCs w:val="40"/>
         </w:rPr>
-      </w:pPr>
-    </w:p>
-    <w:p>
-      <w:pPr>
-        <w:jc w:val="center"/>
+        <w:t xml:space="preserve">        </w:t>
+      </w:r>
+      <w:r>
         <w:rPr>
-          <w:color w:val="4F81BD" w:themeColor="accent1"/>
+          <w:rFonts w:ascii="Algerian" w:hAnsi="Algerian"/>
+          <w:b/>
+          <w:bCs/>
+          <w:color w:val="000000" w:themeColor="text1"/>
           <w:sz w:val="40"/>
           <w:szCs w:val="40"/>
         </w:rPr>
-      </w:pPr>
+        <w:t>TELCO CUSTOMER SEGMENTATION USING</w:t>
+      </w:r>
+    </w:p>
+    <w:p>
+      <w:pPr>
+        <w:rPr>
+          <w:rFonts w:ascii="Algerian" w:hAnsi="Algerian"/>
+          <w:sz w:val="32"/>
+          <w:szCs w:val="32"/>
+        </w:rPr>
+      </w:pPr>
+      <w:r>
+        <w:t xml:space="preserve">                                                       </w:t>
+      </w:r>
       <w:r>
         <w:rPr>
-          <w:color w:val="4F81BD" w:themeColor="accent1"/>
+          <w:rFonts w:ascii="Algerian" w:hAnsi="Algerian"/>
+          <w:b/>
+          <w:bCs/>
+          <w:color w:val="000000" w:themeColor="text1"/>
           <w:sz w:val="40"/>
           <w:szCs w:val="40"/>
         </w:rPr>
-        <w:t>Amazon Sales Dashboard Analysis Report</w:t>
+        <w:t>K-MEANS CLUSTERING</w:t>
       </w:r>
       <w:r>
-        <w:rPr>
-          <w:color w:val="4F81BD" w:themeColor="accent1"/>
-          <w:sz w:val="40"/>
-          <w:szCs w:val="40"/>
-        </w:rPr>
         <w:br/>
       </w:r>
     </w:p>
@@ -62,13 +71,18 @@
       <w:pPr>
         <w:jc w:val="center"/>
         <w:rPr>
+          <w:b/>
           <w:sz w:val="32"/>
           <w:szCs w:val="32"/>
         </w:rPr>
       </w:pPr>
       <w:r>
+        <w:t xml:space="preserve">  </w:t>
+      </w:r>
+      <w:r>
         <w:rPr>
           <w:b/>
+          <w:bCs/>
           <w:sz w:val="32"/>
           <w:szCs w:val="32"/>
         </w:rPr>
@@ -76,11 +90,6 @@
       </w:r>
     </w:p>
     <w:p>
-      <w:r>
-        <w:br/>
-      </w:r>
-    </w:p>
-    <w:p>
       <w:pPr>
         <w:jc w:val="center"/>
         <w:rPr>
@@ -89,13 +98,56 @@
           <w:szCs w:val="32"/>
         </w:rPr>
       </w:pPr>
+    </w:p>
+    <w:p>
+      <w:pPr>
+        <w:jc w:val="center"/>
+        <w:rPr>
+          <w:b/>
+          <w:sz w:val="32"/>
+          <w:szCs w:val="32"/>
+        </w:rPr>
+      </w:pPr>
       <w:r>
         <w:rPr>
           <w:b/>
           <w:sz w:val="32"/>
           <w:szCs w:val="32"/>
         </w:rPr>
-        <w:t>By</w:t>
+        <w:t>BY</w:t>
+      </w:r>
+    </w:p>
+    <w:p>
+      <w:pPr>
+        <w:rPr>
+          <w:b/>
+          <w:sz w:val="32"/>
+          <w:szCs w:val="32"/>
+        </w:rPr>
+      </w:pPr>
+      <w:r>
+        <w:rPr>
+          <w:b/>
+          <w:sz w:val="32"/>
+          <w:szCs w:val="32"/>
+        </w:rPr>
+        <w:t xml:space="preserve">                                                        </w:t>
+      </w:r>
+      <w:r>
+        <w:rPr>
+          <w:b/>
+          <w:sz w:val="32"/>
+          <w:szCs w:val="32"/>
+        </w:rPr>
+        <w:t xml:space="preserve">GROUP </w:t>
+      </w:r>
+      <w:r>
+        <w:rPr>
+          <w:b/>
+          <w:sz w:val="32"/>
+          <w:szCs w:val="32"/>
+        </w:rPr>
+        <w:t>20</w:t>
       </w:r>
     </w:p>
     <w:p>
@@ -113,17 +165,8 @@
           <w:sz w:val="32"/>
           <w:szCs w:val="32"/>
         </w:rPr>
-        <w:t>GROUP 19</w:t>
+        <w:t xml:space="preserve"> </w:t>
       </w:r>
-    </w:p>
-    <w:p>
-      <w:pPr>
-        <w:jc w:val="center"/>
-        <w:rPr>
-          <w:sz w:val="32"/>
-          <w:szCs w:val="32"/>
-        </w:rPr>
-      </w:pPr>
       <w:r>
         <w:rPr>
           <w:b/>
@@ -133,11 +176,66 @@
         <w:t>DATA ANALYST</w:t>
       </w:r>
     </w:p>
-    <w:p/>
-    <w:p/>
-    <w:p/>
-    <w:p/>
     <w:p>
+      <w:pPr>
+        <w:rPr>
+          <w:sz w:val="32"/>
+          <w:szCs w:val="32"/>
+        </w:rPr>
+      </w:pPr>
+    </w:p>
+    <w:p>
+      <w:r>
+        <w:rPr>
+          <w:noProof/>
+        </w:rPr>
+        <w:drawing>
+          <wp:anchor distT="0" distB="0" distL="114300" distR="114300" simplePos="0" relativeHeight="251658240" behindDoc="0" locked="0" layoutInCell="1" allowOverlap="1" wp14:anchorId="4CF8CE78" wp14:editId="397B26F6">
+            <wp:simplePos x="0" y="0"/>
+            <wp:positionH relativeFrom="margin">
+              <wp:posOffset>1797050</wp:posOffset>
+            </wp:positionH>
+            <wp:positionV relativeFrom="paragraph">
+              <wp:posOffset>217170</wp:posOffset>
+            </wp:positionV>
+            <wp:extent cx="2349500" cy="2730500"/>
+            <wp:effectExtent l="0" t="0" r="0" b="0"/>
+            <wp:wrapSquare wrapText="bothSides"/>
+            <wp:docPr id="300473491" name="Picture 3"/>
+            <wp:cNvGraphicFramePr>
+              <a:graphicFrameLocks xmlns:a="http://schemas.openxmlformats.org/drawingml/2006/main" noChangeAspect="1"/>
+            </wp:cNvGraphicFramePr>
+            <a:graphic xmlns:a="http://schemas.openxmlformats.org/drawingml/2006/main">
+              <a:graphicData uri="http://schemas.openxmlformats.org/drawingml/2006/picture">
+                <pic:pic xmlns:pic="http://schemas.openxmlformats.org/drawingml/2006/picture">
+                  <pic:nvPicPr>
+                    <pic:cNvPr id="300473491" name="Picture 300473491"/>
+                    <pic:cNvPicPr/>
+                  </pic:nvPicPr>
+                  <pic:blipFill>
+                    <a:blip r:embed="rId6"/>
+                    <a:stretch>
+                      <a:fillRect/>
+                    </a:stretch>
+                  </pic:blipFill>
+                  <pic:spPr>
+                    <a:xfrm>
+                      <a:off x="0" y="0"/>
+                      <a:ext cx="2349500" cy="2730500"/>
+                    </a:xfrm>
+                    <a:prstGeom prst="rect">
+                      <a:avLst/>
+                    </a:prstGeom>
+                  </pic:spPr>
+                </pic:pic>
+              </a:graphicData>
+            </a:graphic>
+            <wp14:sizeRelV relativeFrom="margin">
+              <wp14:pctHeight>0</wp14:pctHeight>
+            </wp14:sizeRelV>
+          </wp:anchor>
+        </w:drawing>
+      </w:r>
       <w:r>
         <w:br w:type="page"/>
       </w:r>
@@ -174,26 +272,14 @@
         <w:rPr>
           <w:lang w:val="en-IN"/>
         </w:rPr>
-        <w:t>In the competitive e-commerce market, understanding sales dynamics is crucial for sustained growth. Amazon, being one of the largest online retail platforms, generates massive amounts of sale</w:t>
-      </w:r>
-      <w:r>
-        <w:rPr>
-          <w:lang w:val="en-IN"/>
-        </w:rPr>
-        <w:t xml:space="preserve">s </w:t>
-      </w:r>
-      <w:r>
-        <w:rPr>
-          <w:lang w:val="en-IN"/>
-        </w:rPr>
-        <w:t>data daily.</w:t>
+        <w:t>Customer segmentation is an essential analytical approach in the telecom industry to understand the diversity among users and to create targeted customer-centric strategies. Telecom companies face challenges such as customer churn, increased competition, and the need for customized services.</w:t>
       </w:r>
       <w:r>
         <w:rPr>
           <w:lang w:val="en-IN"/>
         </w:rPr>
         <w:br/>
-        <w:t xml:space="preserve">This project aims to transform raw Amazon sales data into actionable insights using </w:t>
+        <w:t xml:space="preserve">This project focuses on building an </w:t>
       </w:r>
       <w:r>
         <w:rPr>
@@ -201,26 +287,13 @@
           <w:bCs/>
           <w:lang w:val="en-IN"/>
         </w:rPr>
-        <w:t>Excel and Power BI</w:t>
+        <w:t>unsupervised clustering model</w:t>
       </w:r>
       <w:r>
         <w:rPr>
           <w:lang w:val="en-IN"/>
         </w:rPr>
-        <w:t>. The analysis provides a comprehensive view of sales trends, category performance, and revenue distribution. The project emphasizes data cleaning, visualization, and interactive dashboards to support strategic business decisions.</w:t>
-      </w:r>
-    </w:p>
-    <w:p>
-      <w:pPr>
-        <w:rPr>
-          <w:lang w:val="en-IN"/>
-        </w:rPr>
-      </w:pPr>
-      <w:r>
-        <w:rPr>
-          <w:lang w:val="en-IN"/>
-        </w:rPr>
-        <w:t xml:space="preserve">The </w:t>
+        <w:t xml:space="preserve"> using the </w:t>
       </w:r>
       <w:r>
         <w:rPr>
@@ -228,41 +301,105 @@
           <w:bCs/>
           <w:lang w:val="en-IN"/>
         </w:rPr>
-        <w:t>main takeaway</w:t>
+        <w:t>Telco Customer dataset</w:t>
       </w:r>
       <w:r>
         <w:rPr>
           <w:lang w:val="en-IN"/>
         </w:rPr>
-        <w:t xml:space="preserve"> from this analysis is that </w:t>
-      </w:r>
-      <w:r>
-        <w:rPr>
-          <w:b/>
-          <w:bCs/>
-          <w:lang w:val="en-IN"/>
-        </w:rPr>
-        <w:t>sales performance showed consistent growth in the first quarter</w:t>
+        <w:t xml:space="preserve"> to categorize customers based on characteristics such as demographic profile, income level, call usage, SMS usage, and data consumption.</w:t>
       </w:r>
       <w:r>
         <w:rPr>
           <w:lang w:val="en-IN"/>
         </w:rPr>
-        <w:t xml:space="preserve">, primarily driven by the </w:t>
+        <w:br/>
+        <w:t>The outcome of this segmentation helps companies:</w:t>
       </w:r>
-      <w:r>
+    </w:p>
+    <w:p>
+      <w:pPr>
+        <w:numPr>
+          <w:ilvl w:val="0"/>
+          <w:numId w:val="22"/>
+        </w:numPr>
         <w:rPr>
-          <w:b/>
-          <w:bCs/>
           <w:lang w:val="en-IN"/>
         </w:rPr>
-        <w:t>Electronics category</w:t>
-      </w:r>
+      </w:pPr>
       <w:r>
         <w:rPr>
           <w:lang w:val="en-IN"/>
         </w:rPr>
-        <w:t>, with notable regional variations influencing total revenue.</w:t>
+        <w:t>Identify high-value customers</w:t>
+      </w:r>
+    </w:p>
+    <w:p>
+      <w:pPr>
+        <w:numPr>
+          <w:ilvl w:val="0"/>
+          <w:numId w:val="22"/>
+        </w:numPr>
+        <w:rPr>
+          <w:lang w:val="en-IN"/>
+        </w:rPr>
+      </w:pPr>
+      <w:r>
+        <w:rPr>
+          <w:lang w:val="en-IN"/>
+        </w:rPr>
+        <w:t>Detect low-usage or price-sensitive customers</w:t>
+      </w:r>
+    </w:p>
+    <w:p>
+      <w:pPr>
+        <w:numPr>
+          <w:ilvl w:val="0"/>
+          <w:numId w:val="22"/>
+        </w:numPr>
+        <w:rPr>
+          <w:lang w:val="en-IN"/>
+        </w:rPr>
+      </w:pPr>
+      <w:r>
+        <w:rPr>
+          <w:lang w:val="en-IN"/>
+        </w:rPr>
+        <w:t>Reduce churn</w:t>
+      </w:r>
+    </w:p>
+    <w:p>
+      <w:pPr>
+        <w:numPr>
+          <w:ilvl w:val="0"/>
+          <w:numId w:val="22"/>
+        </w:numPr>
+        <w:rPr>
+          <w:lang w:val="en-IN"/>
+        </w:rPr>
+      </w:pPr>
+      <w:r>
+        <w:rPr>
+          <w:lang w:val="en-IN"/>
+        </w:rPr>
+        <w:t>Enhance customer satisfaction</w:t>
+      </w:r>
+    </w:p>
+    <w:p>
+      <w:pPr>
+        <w:numPr>
+          <w:ilvl w:val="0"/>
+          <w:numId w:val="22"/>
+        </w:numPr>
+        <w:rPr>
+          <w:lang w:val="en-IN"/>
+        </w:rPr>
+      </w:pPr>
+      <w:r>
+        <w:rPr>
+          <w:lang w:val="en-IN"/>
+        </w:rPr>
+        <w:t>Optimize plan recommendations</w:t>
       </w:r>
     </w:p>
     <w:p/>
@@ -271,17 +408,6 @@
         <w:rPr>
           <w:b/>
           <w:bCs/>
-          <w:lang w:val="en-IN"/>
-        </w:rPr>
-      </w:pPr>
-    </w:p>
-    <w:p>
-      <w:pPr>
-        <w:rPr>
-          <w:b/>
-          <w:bCs/>
-          <w:sz w:val="32"/>
-          <w:szCs w:val="32"/>
           <w:lang w:val="en-IN"/>
         </w:rPr>
       </w:pPr>
@@ -310,129 +436,66 @@
     <w:p>
       <w:pPr>
         <w:rPr>
+          <w:b/>
+          <w:bCs/>
           <w:lang w:val="en-IN"/>
         </w:rPr>
       </w:pPr>
       <w:r>
-        <w:rPr>
-          <w:lang w:val="en-IN"/>
-        </w:rPr>
-        <w:t xml:space="preserve">This project focuses on analyzing Amazon’s sales data to uncover trends, identify high-performing products, and evaluate category-based and regional sales performance. The dataset was cleaned and processed using </w:t>
+        <w:t>Telecommunication companies generate large volumes of customer data, including demographic details, usage patterns, financial information, and service preferences. Analyzing this data helps in understanding customer behavior and predicting churn. This project applies K-Means clustering, an unsupervised machine learning approach, to segment Telco customers into meaningful groups based on their usage and demographic attributes.</w:t>
+      </w:r>
+      <w:r>
+        <w:br/>
+        <w:t xml:space="preserve">The analysis includes </w:t>
       </w:r>
       <w:r>
         <w:rPr>
           <w:b/>
           <w:bCs/>
-          <w:lang w:val="en-IN"/>
         </w:rPr>
-        <w:t>Microsoft Excel</w:t>
+        <w:t>data cleaning, feature selection, exploratory data analysis (EDA), normalization, cluster selection using Elbow &amp; Silhouette Score, and visualization using PCA</w:t>
       </w:r>
       <w:r>
-        <w:rPr>
-          <w:lang w:val="en-IN"/>
-        </w:rPr>
-        <w:t xml:space="preserve"> and visualized through </w:t>
+        <w:t>. The final model identifies 8 customer clusters, each representing distinct behavioral patterns. These insights can guide telecom operators to design personalized plans, improve retention strategies, and optimize marketing decisions</w:t>
       </w:r>
       <w:r>
         <w:rPr>
           <w:b/>
           <w:bCs/>
-          <w:lang w:val="en-IN"/>
         </w:rPr>
-        <w:t>Power BI</w:t>
+        <w:t>.</w:t>
       </w:r>
-      <w:r>
+    </w:p>
+    <w:p>
+      <w:pPr>
         <w:rPr>
           <w:lang w:val="en-IN"/>
         </w:rPr>
-        <w:t xml:space="preserve">. Key performance indicators (KPIs) such as </w:t>
-      </w:r>
-      <w:r>
+      </w:pPr>
+    </w:p>
+    <w:p/>
+    <w:p>
+      <w:pPr>
         <w:rPr>
           <w:b/>
           <w:bCs/>
+          <w:sz w:val="32"/>
+          <w:szCs w:val="32"/>
           <w:lang w:val="en-IN"/>
         </w:rPr>
-        <w:t>Total Sales</w:t>
-      </w:r>
-      <w:r>
-        <w:rPr>
-          <w:lang w:val="en-IN"/>
-        </w:rPr>
-        <w:t xml:space="preserve">, </w:t>
-      </w:r>
-      <w:r>
+      </w:pPr>
+    </w:p>
+    <w:p>
+      <w:pPr>
         <w:rPr>
           <w:b/>
           <w:bCs/>
+          <w:sz w:val="32"/>
+          <w:szCs w:val="32"/>
           <w:lang w:val="en-IN"/>
         </w:rPr>
-        <w:t>Sales by Category</w:t>
-      </w:r>
-      <w:r>
-        <w:rPr>
-          <w:lang w:val="en-IN"/>
-        </w:rPr>
-        <w:t xml:space="preserve">, </w:t>
-      </w:r>
-      <w:r>
-        <w:rPr>
-          <w:b/>
-          <w:bCs/>
-          <w:lang w:val="en-IN"/>
-        </w:rPr>
-        <w:t>Units Sold</w:t>
-      </w:r>
-      <w:r>
-        <w:rPr>
-          <w:lang w:val="en-IN"/>
-        </w:rPr>
-        <w:t xml:space="preserve">, and </w:t>
-      </w:r>
-      <w:r>
-        <w:rPr>
-          <w:b/>
-          <w:bCs/>
-          <w:lang w:val="en-IN"/>
-        </w:rPr>
-        <w:t>Monthly Sales Trend</w:t>
-      </w:r>
-      <w:r>
-        <w:rPr>
-          <w:lang w:val="en-IN"/>
-        </w:rPr>
-        <w:t xml:space="preserve"> were examined to measure overall performance. The findings indicate that </w:t>
-      </w:r>
-      <w:r>
-        <w:rPr>
-          <w:b/>
-          <w:bCs/>
-          <w:lang w:val="en-IN"/>
-        </w:rPr>
-        <w:t>Electronics</w:t>
-      </w:r>
-      <w:r>
-        <w:rPr>
-          <w:lang w:val="en-IN"/>
-        </w:rPr>
-        <w:t xml:space="preserve"> dominate sales, while </w:t>
-      </w:r>
-      <w:r>
-        <w:rPr>
-          <w:b/>
-          <w:bCs/>
-          <w:lang w:val="en-IN"/>
-        </w:rPr>
-        <w:t>January and April</w:t>
-      </w:r>
-      <w:r>
-        <w:rPr>
-          <w:lang w:val="en-IN"/>
-        </w:rPr>
-        <w:t xml:space="preserve"> recorded the highest revenue. These insights help guide data-driven decision-making, optimize marketing strategies, and improve product-level management.</w:t>
-      </w:r>
+      </w:pPr>
     </w:p>
-    <w:p/>
     <w:p>
       <w:pPr>
         <w:rPr>
@@ -451,11 +514,13 @@
           <w:szCs w:val="32"/>
           <w:lang w:val="en-IN"/>
         </w:rPr>
+        <w:lastRenderedPageBreak/>
         <w:t>OBJECTIVES</w:t>
       </w:r>
     </w:p>
     <w:p>
       <w:pPr>
+        <w:jc w:val="both"/>
         <w:rPr>
           <w:lang w:val="en-IN"/>
         </w:rPr>
@@ -464,32 +529,33 @@
         <w:rPr>
           <w:lang w:val="en-IN"/>
         </w:rPr>
-        <w:t>The primary objectives of this project are to:</w:t>
+        <w:t>The major objectives of this project are:</w:t>
       </w:r>
     </w:p>
     <w:p>
       <w:pPr>
-        <w:numPr>
-          <w:ilvl w:val="0"/>
-          <w:numId w:val="10"/>
-        </w:numPr>
+        <w:jc w:val="both"/>
         <w:rPr>
           <w:lang w:val="en-IN"/>
         </w:rPr>
       </w:pPr>
+      <w:r>
+        <w:rPr>
+          <w:rFonts w:ascii="Segoe UI Symbol" w:hAnsi="Segoe UI Symbol" w:cs="Segoe UI Symbol"/>
+          <w:lang w:val="en-IN"/>
+        </w:rPr>
+        <w:t>✔</w:t>
+      </w:r>
       <w:r>
         <w:rPr>
           <w:lang w:val="en-IN"/>
         </w:rPr>
-        <w:t>Analyze total sales and category-wise performance.</w:t>
+        <w:t xml:space="preserve"> To analyze customer attributes and usage behavior</w:t>
       </w:r>
     </w:p>
     <w:p>
       <w:pPr>
-        <w:numPr>
-          <w:ilvl w:val="0"/>
-          <w:numId w:val="10"/>
-        </w:numPr>
+        <w:jc w:val="both"/>
         <w:rPr>
           <w:lang w:val="en-IN"/>
         </w:rPr>
@@ -498,32 +564,33 @@
         <w:rPr>
           <w:lang w:val="en-IN"/>
         </w:rPr>
-        <w:t>Identify top-selling products contributing to revenue.</w:t>
+        <w:t>Understanding demographic factors, income levels, usage intensity.</w:t>
       </w:r>
     </w:p>
     <w:p>
       <w:pPr>
-        <w:numPr>
-          <w:ilvl w:val="0"/>
-          <w:numId w:val="10"/>
-        </w:numPr>
+        <w:jc w:val="both"/>
         <w:rPr>
           <w:lang w:val="en-IN"/>
         </w:rPr>
       </w:pPr>
+      <w:r>
+        <w:rPr>
+          <w:rFonts w:ascii="Segoe UI Symbol" w:hAnsi="Segoe UI Symbol" w:cs="Segoe UI Symbol"/>
+          <w:lang w:val="en-IN"/>
+        </w:rPr>
+        <w:t>✔</w:t>
+      </w:r>
       <w:r>
         <w:rPr>
           <w:lang w:val="en-IN"/>
         </w:rPr>
-        <w:t>Study monthly sales trends and seasonal variations.</w:t>
+        <w:t xml:space="preserve"> To perform data cleaning and preprocessing</w:t>
       </w:r>
     </w:p>
     <w:p>
       <w:pPr>
-        <w:numPr>
-          <w:ilvl w:val="0"/>
-          <w:numId w:val="10"/>
-        </w:numPr>
+        <w:jc w:val="both"/>
         <w:rPr>
           <w:lang w:val="en-IN"/>
         </w:rPr>
@@ -532,47 +599,33 @@
         <w:rPr>
           <w:lang w:val="en-IN"/>
         </w:rPr>
-        <w:t>Measure KPIs to assess overall sales efficiency.</w:t>
+        <w:t>Preparing the dataset for accurate clustering.</w:t>
       </w:r>
     </w:p>
     <w:p>
       <w:pPr>
-        <w:numPr>
-          <w:ilvl w:val="0"/>
-          <w:numId w:val="10"/>
-        </w:numPr>
+        <w:jc w:val="both"/>
         <w:rPr>
           <w:lang w:val="en-IN"/>
         </w:rPr>
       </w:pPr>
+      <w:r>
+        <w:rPr>
+          <w:rFonts w:ascii="Segoe UI Symbol" w:hAnsi="Segoe UI Symbol" w:cs="Segoe UI Symbol"/>
+          <w:lang w:val="en-IN"/>
+        </w:rPr>
+        <w:t>✔</w:t>
+      </w:r>
       <w:r>
         <w:rPr>
           <w:lang w:val="en-IN"/>
         </w:rPr>
-        <w:t>Provide actionable insights and recommendations for improving business outcomes.</w:t>
+        <w:t xml:space="preserve"> To apply Exploratory Data Analysis (EDA)</w:t>
       </w:r>
     </w:p>
     <w:p>
       <w:pPr>
-        <w:rPr>
-          <w:lang w:val="en-IN"/>
-        </w:rPr>
-      </w:pPr>
-      <w:r>
-        <w:rPr>
-          <w:b/>
-          <w:bCs/>
-          <w:lang w:val="en-IN"/>
-        </w:rPr>
-        <w:t>Business Questions:</w:t>
-      </w:r>
-    </w:p>
-    <w:p>
-      <w:pPr>
-        <w:numPr>
-          <w:ilvl w:val="0"/>
-          <w:numId w:val="11"/>
-        </w:numPr>
+        <w:jc w:val="both"/>
         <w:rPr>
           <w:lang w:val="en-IN"/>
         </w:rPr>
@@ -581,33 +634,33 @@
         <w:rPr>
           <w:lang w:val="en-IN"/>
         </w:rPr>
-        <w:lastRenderedPageBreak/>
-        <w:t>Which product categories generate the highest sales?</w:t>
+        <w:t>Identifying patterns, correlations, and feature distribution.</w:t>
       </w:r>
     </w:p>
     <w:p>
       <w:pPr>
-        <w:numPr>
-          <w:ilvl w:val="0"/>
-          <w:numId w:val="11"/>
-        </w:numPr>
+        <w:jc w:val="both"/>
         <w:rPr>
           <w:lang w:val="en-IN"/>
         </w:rPr>
       </w:pPr>
+      <w:r>
+        <w:rPr>
+          <w:rFonts w:ascii="Segoe UI Symbol" w:hAnsi="Segoe UI Symbol" w:cs="Segoe UI Symbol"/>
+          <w:lang w:val="en-IN"/>
+        </w:rPr>
+        <w:t>✔</w:t>
+      </w:r>
       <w:r>
         <w:rPr>
           <w:lang w:val="en-IN"/>
         </w:rPr>
-        <w:t>What are the top-performing products by total revenue?</w:t>
+        <w:t xml:space="preserve"> To normalize and scale features for clustering</w:t>
       </w:r>
     </w:p>
     <w:p>
       <w:pPr>
-        <w:numPr>
-          <w:ilvl w:val="0"/>
-          <w:numId w:val="11"/>
-        </w:numPr>
+        <w:jc w:val="both"/>
         <w:rPr>
           <w:lang w:val="en-IN"/>
         </w:rPr>
@@ -616,25 +669,159 @@
         <w:rPr>
           <w:lang w:val="en-IN"/>
         </w:rPr>
-        <w:t>How do sales vary across months and regions?</w:t>
+        <w:t>Ensuring balanced input for the K-Means algorithm.</w:t>
       </w:r>
     </w:p>
     <w:p>
       <w:pPr>
-        <w:numPr>
-          <w:ilvl w:val="0"/>
-          <w:numId w:val="11"/>
-        </w:numPr>
+        <w:jc w:val="both"/>
         <w:rPr>
           <w:lang w:val="en-IN"/>
         </w:rPr>
       </w:pPr>
+      <w:r>
+        <w:rPr>
+          <w:rFonts w:ascii="Segoe UI Symbol" w:hAnsi="Segoe UI Symbol" w:cs="Segoe UI Symbol"/>
+          <w:lang w:val="en-IN"/>
+        </w:rPr>
+        <w:t>✔</w:t>
+      </w:r>
       <w:r>
         <w:rPr>
           <w:lang w:val="en-IN"/>
         </w:rPr>
-        <w:t>What insights can guide better inventory and marketing decisions?</w:t>
+        <w:t xml:space="preserve"> To apply K-Means clustering to segment customers</w:t>
       </w:r>
+    </w:p>
+    <w:p>
+      <w:pPr>
+        <w:jc w:val="both"/>
+        <w:rPr>
+          <w:lang w:val="en-IN"/>
+        </w:rPr>
+      </w:pPr>
+      <w:r>
+        <w:rPr>
+          <w:lang w:val="en-IN"/>
+        </w:rPr>
+        <w:t>Creating distinct customer groups based on similarities.</w:t>
+      </w:r>
+    </w:p>
+    <w:p>
+      <w:pPr>
+        <w:jc w:val="both"/>
+        <w:rPr>
+          <w:lang w:val="en-IN"/>
+        </w:rPr>
+      </w:pPr>
+      <w:r>
+        <w:rPr>
+          <w:rFonts w:ascii="Segoe UI Symbol" w:hAnsi="Segoe UI Symbol" w:cs="Segoe UI Symbol"/>
+          <w:lang w:val="en-IN"/>
+        </w:rPr>
+        <w:t>✔</w:t>
+      </w:r>
+      <w:r>
+        <w:rPr>
+          <w:lang w:val="en-IN"/>
+        </w:rPr>
+        <w:t xml:space="preserve"> To determine the optimal number of clusters</w:t>
+      </w:r>
+    </w:p>
+    <w:p>
+      <w:pPr>
+        <w:jc w:val="both"/>
+        <w:rPr>
+          <w:lang w:val="en-IN"/>
+        </w:rPr>
+      </w:pPr>
+      <w:r>
+        <w:rPr>
+          <w:lang w:val="en-IN"/>
+        </w:rPr>
+        <w:t>Using Elbow Method and Silhouette Score.</w:t>
+      </w:r>
+    </w:p>
+    <w:p>
+      <w:pPr>
+        <w:jc w:val="both"/>
+        <w:rPr>
+          <w:lang w:val="en-IN"/>
+        </w:rPr>
+      </w:pPr>
+      <w:r>
+        <w:rPr>
+          <w:rFonts w:ascii="Segoe UI Symbol" w:hAnsi="Segoe UI Symbol" w:cs="Segoe UI Symbol"/>
+          <w:lang w:val="en-IN"/>
+        </w:rPr>
+        <w:t>✔</w:t>
+      </w:r>
+      <w:r>
+        <w:rPr>
+          <w:lang w:val="en-IN"/>
+        </w:rPr>
+        <w:t xml:space="preserve"> To visualize clusters using PCA and scatter plots</w:t>
+      </w:r>
+    </w:p>
+    <w:p>
+      <w:pPr>
+        <w:jc w:val="both"/>
+        <w:rPr>
+          <w:lang w:val="en-IN"/>
+        </w:rPr>
+      </w:pPr>
+      <w:r>
+        <w:rPr>
+          <w:lang w:val="en-IN"/>
+        </w:rPr>
+        <w:t>Interpreting customer distribution across clusters.</w:t>
+      </w:r>
+    </w:p>
+    <w:p>
+      <w:pPr>
+        <w:jc w:val="both"/>
+        <w:rPr>
+          <w:lang w:val="en-IN"/>
+        </w:rPr>
+      </w:pPr>
+      <w:r>
+        <w:rPr>
+          <w:rFonts w:ascii="Segoe UI Symbol" w:hAnsi="Segoe UI Symbol" w:cs="Segoe UI Symbol"/>
+          <w:lang w:val="en-IN"/>
+        </w:rPr>
+        <w:t>✔</w:t>
+      </w:r>
+      <w:r>
+        <w:rPr>
+          <w:lang w:val="en-IN"/>
+        </w:rPr>
+        <w:t xml:space="preserve"> To generate practical business insights</w:t>
+      </w:r>
+    </w:p>
+    <w:p>
+      <w:pPr>
+        <w:jc w:val="both"/>
+        <w:rPr>
+          <w:lang w:val="en-IN"/>
+        </w:rPr>
+      </w:pPr>
+      <w:r>
+        <w:rPr>
+          <w:lang w:val="en-IN"/>
+        </w:rPr>
+        <w:t>Helping telecom companies design targeted marketing strategies.</w:t>
+      </w:r>
+    </w:p>
+    <w:p>
+      <w:pPr>
+        <w:rPr>
+          <w:b/>
+          <w:bCs/>
+          <w:sz w:val="32"/>
+          <w:szCs w:val="32"/>
+          <w:lang w:val="en-IN"/>
+        </w:rPr>
+      </w:pPr>
     </w:p>
     <w:p>
       <w:pPr>
@@ -660,10 +847,24 @@
     <w:p>
       <w:pPr>
         <w:rPr>
+          <w:lang w:val="en-IN"/>
+        </w:rPr>
+      </w:pPr>
+    </w:p>
+    <w:p>
+      <w:pPr>
+        <w:rPr>
+          <w:lang w:val="en-IN"/>
+        </w:rPr>
+      </w:pPr>
+    </w:p>
+    <w:p>
+      <w:pPr>
+        <w:rPr>
           <w:b/>
           <w:bCs/>
-          <w:sz w:val="24"/>
-          <w:szCs w:val="24"/>
+          <w:sz w:val="32"/>
+          <w:szCs w:val="32"/>
           <w:lang w:val="en-IN"/>
         </w:rPr>
       </w:pPr>
@@ -671,437 +872,12 @@
         <w:rPr>
           <w:b/>
           <w:bCs/>
-          <w:sz w:val="24"/>
-          <w:szCs w:val="24"/>
+          <w:sz w:val="32"/>
+          <w:szCs w:val="32"/>
           <w:lang w:val="en-IN"/>
         </w:rPr>
-        <w:t>Data Source</w:t>
+        <w:t>RESULTS &amp; VISUALIZATION</w:t>
       </w:r>
-    </w:p>
-    <w:p>
-      <w:pPr>
-        <w:rPr>
-          <w:lang w:val="en-IN"/>
-        </w:rPr>
-      </w:pPr>
-      <w:r>
-        <w:rPr>
-          <w:lang w:val="en-IN"/>
-        </w:rPr>
-        <w:t xml:space="preserve">The dataset used for this project was provided as </w:t>
-      </w:r>
-      <w:r>
-        <w:rPr>
-          <w:b/>
-          <w:bCs/>
-          <w:lang w:val="en-IN"/>
-        </w:rPr>
-        <w:t>Amazon_Sales_Data_Real.xlsx</w:t>
-      </w:r>
-      <w:r>
-        <w:rPr>
-          <w:lang w:val="en-IN"/>
-        </w:rPr>
-        <w:t>. It contains records of product categories, order details, unit prices, quantities, and order dates.</w:t>
-      </w:r>
-    </w:p>
-    <w:p>
-      <w:pPr>
-        <w:rPr>
-          <w:b/>
-          <w:bCs/>
-          <w:lang w:val="en-IN"/>
-        </w:rPr>
-      </w:pPr>
-      <w:r>
-        <w:rPr>
-          <w:b/>
-          <w:bCs/>
-          <w:lang w:val="en-IN"/>
-        </w:rPr>
-        <w:t>Data Cleaning (in Excel)</w:t>
-      </w:r>
-    </w:p>
-    <w:p>
-      <w:pPr>
-        <w:numPr>
-          <w:ilvl w:val="0"/>
-          <w:numId w:val="12"/>
-        </w:numPr>
-        <w:rPr>
-          <w:lang w:val="en-IN"/>
-        </w:rPr>
-      </w:pPr>
-      <w:r>
-        <w:rPr>
-          <w:lang w:val="en-IN"/>
-        </w:rPr>
-        <w:t>Removed blank and duplicate records.</w:t>
-      </w:r>
-    </w:p>
-    <w:p>
-      <w:pPr>
-        <w:numPr>
-          <w:ilvl w:val="0"/>
-          <w:numId w:val="12"/>
-        </w:numPr>
-        <w:rPr>
-          <w:lang w:val="en-IN"/>
-        </w:rPr>
-      </w:pPr>
-      <w:r>
-        <w:rPr>
-          <w:lang w:val="en-IN"/>
-        </w:rPr>
-        <w:t>Standardized column names and corrected data formats.</w:t>
-      </w:r>
-    </w:p>
-    <w:p>
-      <w:pPr>
-        <w:numPr>
-          <w:ilvl w:val="0"/>
-          <w:numId w:val="12"/>
-        </w:numPr>
-        <w:rPr>
-          <w:lang w:val="en-IN"/>
-        </w:rPr>
-      </w:pPr>
-      <w:r>
-        <w:rPr>
-          <w:lang w:val="en-IN"/>
-        </w:rPr>
-        <w:t>Created two new columns:</w:t>
-      </w:r>
-    </w:p>
-    <w:p>
-      <w:pPr>
-        <w:numPr>
-          <w:ilvl w:val="1"/>
-          <w:numId w:val="12"/>
-        </w:numPr>
-        <w:rPr>
-          <w:lang w:val="en-IN"/>
-        </w:rPr>
-      </w:pPr>
-      <w:r>
-        <w:rPr>
-          <w:b/>
-          <w:bCs/>
-          <w:lang w:val="en-IN"/>
-        </w:rPr>
-        <w:t>Total Sales</w:t>
-      </w:r>
-      <w:r>
-        <w:rPr>
-          <w:lang w:val="en-IN"/>
-        </w:rPr>
-        <w:t xml:space="preserve"> = Unit Price × Quantity.</w:t>
-      </w:r>
-    </w:p>
-    <w:p>
-      <w:pPr>
-        <w:numPr>
-          <w:ilvl w:val="1"/>
-          <w:numId w:val="12"/>
-        </w:numPr>
-        <w:rPr>
-          <w:lang w:val="en-IN"/>
-        </w:rPr>
-      </w:pPr>
-      <w:r>
-        <w:rPr>
-          <w:b/>
-          <w:bCs/>
-          <w:lang w:val="en-IN"/>
-        </w:rPr>
-        <w:t>Month</w:t>
-      </w:r>
-      <w:r>
-        <w:rPr>
-          <w:lang w:val="en-IN"/>
-        </w:rPr>
-        <w:t xml:space="preserve"> (extracted from the Order Date column).</w:t>
-      </w:r>
-    </w:p>
-    <w:p>
-      <w:pPr>
-        <w:numPr>
-          <w:ilvl w:val="0"/>
-          <w:numId w:val="12"/>
-        </w:numPr>
-        <w:rPr>
-          <w:lang w:val="en-IN"/>
-        </w:rPr>
-      </w:pPr>
-      <w:r>
-        <w:rPr>
-          <w:lang w:val="en-IN"/>
-        </w:rPr>
-        <w:t>Fixed text-column inconsistencies (e.g., one numeric entry replaced with text).</w:t>
-      </w:r>
-    </w:p>
-    <w:p>
-      <w:pPr>
-        <w:numPr>
-          <w:ilvl w:val="0"/>
-          <w:numId w:val="12"/>
-        </w:numPr>
-        <w:rPr>
-          <w:lang w:val="en-IN"/>
-        </w:rPr>
-      </w:pPr>
-      <w:r>
-        <w:rPr>
-          <w:lang w:val="en-IN"/>
-        </w:rPr>
-        <w:t xml:space="preserve">Used </w:t>
-      </w:r>
-      <w:r>
-        <w:rPr>
-          <w:b/>
-          <w:bCs/>
-          <w:lang w:val="en-IN"/>
-        </w:rPr>
-        <w:t>Pivot Tables</w:t>
-      </w:r>
-      <w:r>
-        <w:rPr>
-          <w:lang w:val="en-IN"/>
-        </w:rPr>
-        <w:t xml:space="preserve"> to summarize:</w:t>
-      </w:r>
-    </w:p>
-    <w:p>
-      <w:pPr>
-        <w:numPr>
-          <w:ilvl w:val="1"/>
-          <w:numId w:val="12"/>
-        </w:numPr>
-        <w:rPr>
-          <w:lang w:val="en-IN"/>
-        </w:rPr>
-      </w:pPr>
-      <w:r>
-        <w:rPr>
-          <w:lang w:val="en-IN"/>
-        </w:rPr>
-        <w:t>Total Sales by Category.</w:t>
-      </w:r>
-    </w:p>
-    <w:p>
-      <w:pPr>
-        <w:numPr>
-          <w:ilvl w:val="1"/>
-          <w:numId w:val="12"/>
-        </w:numPr>
-        <w:rPr>
-          <w:lang w:val="en-IN"/>
-        </w:rPr>
-      </w:pPr>
-      <w:r>
-        <w:rPr>
-          <w:lang w:val="en-IN"/>
-        </w:rPr>
-        <w:t>Monthly Sales Trends.</w:t>
-      </w:r>
-    </w:p>
-    <w:p>
-      <w:pPr>
-        <w:rPr>
-          <w:b/>
-          <w:bCs/>
-          <w:lang w:val="en-IN"/>
-        </w:rPr>
-      </w:pPr>
-      <w:r>
-        <w:rPr>
-          <w:b/>
-          <w:bCs/>
-          <w:lang w:val="en-IN"/>
-        </w:rPr>
-        <w:t>Data Analysis (in Power BI)</w:t>
-      </w:r>
-    </w:p>
-    <w:p>
-      <w:pPr>
-        <w:numPr>
-          <w:ilvl w:val="0"/>
-          <w:numId w:val="13"/>
-        </w:numPr>
-        <w:rPr>
-          <w:lang w:val="en-IN"/>
-        </w:rPr>
-      </w:pPr>
-      <w:r>
-        <w:rPr>
-          <w:lang w:val="en-IN"/>
-        </w:rPr>
-        <w:t>Imported cleaned Excel dataset into Power BI.</w:t>
-      </w:r>
-    </w:p>
-    <w:p>
-      <w:pPr>
-        <w:numPr>
-          <w:ilvl w:val="0"/>
-          <w:numId w:val="13"/>
-        </w:numPr>
-        <w:rPr>
-          <w:lang w:val="en-IN"/>
-        </w:rPr>
-      </w:pPr>
-      <w:r>
-        <w:rPr>
-          <w:lang w:val="en-IN"/>
-        </w:rPr>
-        <w:t>Transformed data using Power Query Editor.</w:t>
-      </w:r>
-    </w:p>
-    <w:p>
-      <w:pPr>
-        <w:numPr>
-          <w:ilvl w:val="0"/>
-          <w:numId w:val="13"/>
-        </w:numPr>
-        <w:rPr>
-          <w:lang w:val="en-IN"/>
-        </w:rPr>
-      </w:pPr>
-      <w:r>
-        <w:rPr>
-          <w:lang w:val="en-IN"/>
-        </w:rPr>
-        <w:t xml:space="preserve">Defined KPIs for </w:t>
-      </w:r>
-      <w:r>
-        <w:rPr>
-          <w:b/>
-          <w:bCs/>
-          <w:lang w:val="en-IN"/>
-        </w:rPr>
-        <w:t>Total Sales</w:t>
-      </w:r>
-      <w:r>
-        <w:rPr>
-          <w:lang w:val="en-IN"/>
-        </w:rPr>
-        <w:t xml:space="preserve">, </w:t>
-      </w:r>
-      <w:r>
-        <w:rPr>
-          <w:b/>
-          <w:bCs/>
-          <w:lang w:val="en-IN"/>
-        </w:rPr>
-        <w:t>Units Sold</w:t>
-      </w:r>
-      <w:r>
-        <w:rPr>
-          <w:lang w:val="en-IN"/>
-        </w:rPr>
-        <w:t xml:space="preserve">, and </w:t>
-      </w:r>
-      <w:r>
-        <w:rPr>
-          <w:b/>
-          <w:bCs/>
-          <w:lang w:val="en-IN"/>
-        </w:rPr>
-        <w:t>Average Unit Price</w:t>
-      </w:r>
-      <w:r>
-        <w:rPr>
-          <w:lang w:val="en-IN"/>
-        </w:rPr>
-        <w:t>.</w:t>
-      </w:r>
-    </w:p>
-    <w:p>
-      <w:pPr>
-        <w:numPr>
-          <w:ilvl w:val="0"/>
-          <w:numId w:val="13"/>
-        </w:numPr>
-        <w:rPr>
-          <w:lang w:val="en-IN"/>
-        </w:rPr>
-      </w:pPr>
-      <w:r>
-        <w:rPr>
-          <w:lang w:val="en-IN"/>
-        </w:rPr>
-        <w:t>Applied DAX measures for calculating monthly sales and product rankings.</w:t>
-      </w:r>
-    </w:p>
-    <w:p>
-      <w:pPr>
-        <w:numPr>
-          <w:ilvl w:val="0"/>
-          <w:numId w:val="13"/>
-        </w:numPr>
-        <w:rPr>
-          <w:lang w:val="en-IN"/>
-        </w:rPr>
-      </w:pPr>
-      <w:r>
-        <w:rPr>
-          <w:lang w:val="en-IN"/>
-        </w:rPr>
-        <w:t xml:space="preserve">Built an </w:t>
-      </w:r>
-      <w:r>
-        <w:rPr>
-          <w:b/>
-          <w:bCs/>
-          <w:lang w:val="en-IN"/>
-        </w:rPr>
-        <w:t>interactive dashboard</w:t>
-      </w:r>
-      <w:r>
-        <w:rPr>
-          <w:lang w:val="en-IN"/>
-        </w:rPr>
-        <w:t xml:space="preserve"> with slicers for Region</w:t>
-      </w:r>
-      <w:r>
-        <w:rPr>
-          <w:lang w:val="en-IN"/>
-        </w:rPr>
-        <w:t xml:space="preserve"> </w:t>
-      </w:r>
-      <w:r>
-        <w:rPr>
-          <w:lang w:val="en-IN"/>
-        </w:rPr>
-        <w:t>and P</w:t>
-      </w:r>
-      <w:r>
-        <w:rPr>
-          <w:lang w:val="en-IN"/>
-        </w:rPr>
-        <w:t>ayment mode</w:t>
-      </w:r>
-      <w:r>
-        <w:rPr>
-          <w:lang w:val="en-IN"/>
-        </w:rPr>
-        <w:t>.</w:t>
-      </w:r>
-    </w:p>
-    <w:p>
-      <w:pPr>
-        <w:ind w:left="720"/>
-        <w:rPr>
-          <w:lang w:val="en-IN"/>
-        </w:rPr>
-      </w:pPr>
-    </w:p>
-    <w:p>
-      <w:pPr>
-        <w:ind w:left="720"/>
-        <w:rPr>
-          <w:lang w:val="en-IN"/>
-        </w:rPr>
-      </w:pPr>
     </w:p>
     <w:p>
       <w:pPr>
@@ -1114,6 +890,38 @@
           <w:lang w:val="en-IN"/>
         </w:rPr>
       </w:pPr>
+    </w:p>
+    <w:p>
+      <w:pPr>
+        <w:ind w:left="720"/>
+        <w:rPr>
+          <w:b/>
+          <w:bCs/>
+          <w:sz w:val="32"/>
+          <w:szCs w:val="32"/>
+          <w:lang w:val="en-IN"/>
+        </w:rPr>
+      </w:pPr>
+    </w:p>
+    <w:p>
+      <w:pPr>
+        <w:ind w:left="720"/>
+        <w:rPr>
+          <w:b/>
+          <w:bCs/>
+          <w:sz w:val="32"/>
+          <w:szCs w:val="32"/>
+          <w:lang w:val="en-IN"/>
+        </w:rPr>
+      </w:pPr>
+    </w:p>
+    <w:p>
+      <w:pPr>
+        <w:ind w:left="720"/>
+        <w:rPr>
+          <w:lang w:val="en-IN"/>
+        </w:rPr>
+      </w:pPr>
       <w:r>
         <w:rPr>
           <w:b/>
@@ -1122,1060 +930,21 @@
           <w:szCs w:val="32"/>
           <w:lang w:val="en-IN"/>
         </w:rPr>
-        <w:lastRenderedPageBreak/>
-        <w:t>RESULTS &amp; VISUALIZATION</w:t>
+        <w:t>PROJECT INSIGHTS</w:t>
       </w:r>
     </w:p>
     <w:p>
       <w:pPr>
-        <w:ind w:left="720"/>
         <w:rPr>
-          <w:b/>
-          <w:bCs/>
-          <w:sz w:val="24"/>
-          <w:szCs w:val="24"/>
           <w:lang w:val="en-IN"/>
         </w:rPr>
       </w:pPr>
       <w:r>
-        <w:rPr>
-          <w:b/>
-          <w:bCs/>
-          <w:sz w:val="24"/>
-          <w:szCs w:val="24"/>
-        </w:rPr>
-        <w:t>KPIs</w:t>
-      </w:r>
-    </w:p>
-    <w:tbl>
-      <w:tblPr>
-        <w:tblW w:w="0" w:type="auto"/>
-        <w:tblCellSpacing w:w="15" w:type="dxa"/>
-        <w:tblCellMar>
-          <w:top w:w="15" w:type="dxa"/>
-          <w:left w:w="15" w:type="dxa"/>
-          <w:bottom w:w="15" w:type="dxa"/>
-          <w:right w:w="15" w:type="dxa"/>
-        </w:tblCellMar>
-        <w:tblLook w:val="04A0" w:firstRow="1" w:lastRow="0" w:firstColumn="1" w:lastColumn="0" w:noHBand="0" w:noVBand="1"/>
-      </w:tblPr>
-      <w:tblGrid>
-        <w:gridCol w:w="2676"/>
-        <w:gridCol w:w="4709"/>
-      </w:tblGrid>
-      <w:tr>
-        <w:trPr>
-          <w:tblHeader/>
-          <w:tblCellSpacing w:w="15" w:type="dxa"/>
-        </w:trPr>
-        <w:tc>
-          <w:tcPr>
-            <w:tcW w:w="0" w:type="auto"/>
-            <w:vAlign w:val="center"/>
-            <w:hideMark/>
-          </w:tcPr>
-          <w:p>
-            <w:pPr>
-              <w:ind w:left="720"/>
-              <w:rPr>
-                <w:b/>
-                <w:bCs/>
-                <w:lang w:val="en-IN"/>
-              </w:rPr>
-            </w:pPr>
-            <w:r>
-              <w:rPr>
-                <w:b/>
-                <w:bCs/>
-                <w:lang w:val="en-IN"/>
-              </w:rPr>
-              <w:t>KPI</w:t>
-            </w:r>
-          </w:p>
-        </w:tc>
-        <w:tc>
-          <w:tcPr>
-            <w:tcW w:w="0" w:type="auto"/>
-            <w:vAlign w:val="center"/>
-            <w:hideMark/>
-          </w:tcPr>
-          <w:p>
-            <w:pPr>
-              <w:ind w:left="720"/>
-              <w:rPr>
-                <w:b/>
-                <w:bCs/>
-                <w:lang w:val="en-IN"/>
-              </w:rPr>
-            </w:pPr>
-            <w:r>
-              <w:rPr>
-                <w:b/>
-                <w:bCs/>
-                <w:lang w:val="en-IN"/>
-              </w:rPr>
-              <w:t>Description</w:t>
-            </w:r>
-          </w:p>
-        </w:tc>
-      </w:tr>
-      <w:tr>
-        <w:trPr>
-          <w:tblCellSpacing w:w="15" w:type="dxa"/>
-        </w:trPr>
-        <w:tc>
-          <w:tcPr>
-            <w:tcW w:w="0" w:type="auto"/>
-            <w:vAlign w:val="center"/>
-            <w:hideMark/>
-          </w:tcPr>
-          <w:p>
-            <w:pPr>
-              <w:ind w:left="720"/>
-              <w:rPr>
-                <w:lang w:val="en-IN"/>
-              </w:rPr>
-            </w:pPr>
-            <w:r>
-              <w:rPr>
-                <w:b/>
-                <w:bCs/>
-                <w:lang w:val="en-IN"/>
-              </w:rPr>
-              <w:t>Total Sales</w:t>
-            </w:r>
-          </w:p>
-        </w:tc>
-        <w:tc>
-          <w:tcPr>
-            <w:tcW w:w="0" w:type="auto"/>
-            <w:vAlign w:val="center"/>
-            <w:hideMark/>
-          </w:tcPr>
-          <w:p>
-            <w:pPr>
-              <w:ind w:left="720"/>
-              <w:rPr>
-                <w:lang w:val="en-IN"/>
-              </w:rPr>
-            </w:pPr>
-            <w:r>
-              <w:rPr>
-                <w:lang w:val="en-IN"/>
-              </w:rPr>
-              <w:t>Overall revenue generated</w:t>
-            </w:r>
-          </w:p>
-        </w:tc>
-      </w:tr>
-      <w:tr>
-        <w:trPr>
-          <w:tblCellSpacing w:w="15" w:type="dxa"/>
-        </w:trPr>
-        <w:tc>
-          <w:tcPr>
-            <w:tcW w:w="0" w:type="auto"/>
-            <w:vAlign w:val="center"/>
-            <w:hideMark/>
-          </w:tcPr>
-          <w:p>
-            <w:pPr>
-              <w:ind w:left="720"/>
-              <w:rPr>
-                <w:lang w:val="en-IN"/>
-              </w:rPr>
-            </w:pPr>
-            <w:r>
-              <w:rPr>
-                <w:b/>
-                <w:bCs/>
-                <w:lang w:val="en-IN"/>
-              </w:rPr>
-              <w:t>Total Profit</w:t>
-            </w:r>
-          </w:p>
-        </w:tc>
-        <w:tc>
-          <w:tcPr>
-            <w:tcW w:w="0" w:type="auto"/>
-            <w:vAlign w:val="center"/>
-            <w:hideMark/>
-          </w:tcPr>
-          <w:p>
-            <w:pPr>
-              <w:ind w:left="720"/>
-              <w:rPr>
-                <w:lang w:val="en-IN"/>
-              </w:rPr>
-            </w:pPr>
-            <w:r>
-              <w:rPr>
-                <w:lang w:val="en-IN"/>
-              </w:rPr>
-              <w:t>Total profit earned across all transactions</w:t>
-            </w:r>
-          </w:p>
-        </w:tc>
-      </w:tr>
-      <w:tr>
-        <w:trPr>
-          <w:tblCellSpacing w:w="15" w:type="dxa"/>
-        </w:trPr>
-        <w:tc>
-          <w:tcPr>
-            <w:tcW w:w="0" w:type="auto"/>
-            <w:vAlign w:val="center"/>
-            <w:hideMark/>
-          </w:tcPr>
-          <w:p>
-            <w:pPr>
-              <w:ind w:left="720"/>
-              <w:rPr>
-                <w:lang w:val="en-IN"/>
-              </w:rPr>
-            </w:pPr>
-            <w:r>
-              <w:rPr>
-                <w:b/>
-                <w:bCs/>
-                <w:lang w:val="en-IN"/>
-              </w:rPr>
-              <w:t>Units Sold</w:t>
-            </w:r>
-          </w:p>
-        </w:tc>
-        <w:tc>
-          <w:tcPr>
-            <w:tcW w:w="0" w:type="auto"/>
-            <w:vAlign w:val="center"/>
-            <w:hideMark/>
-          </w:tcPr>
-          <w:p>
-            <w:pPr>
-              <w:ind w:left="720"/>
-              <w:rPr>
-                <w:lang w:val="en-IN"/>
-              </w:rPr>
-            </w:pPr>
-            <w:r>
-              <w:rPr>
-                <w:lang w:val="en-IN"/>
-              </w:rPr>
-              <w:t>Number of units sold</w:t>
-            </w:r>
-          </w:p>
-        </w:tc>
-      </w:tr>
-      <w:tr>
-        <w:trPr>
-          <w:tblCellSpacing w:w="15" w:type="dxa"/>
-        </w:trPr>
-        <w:tc>
-          <w:tcPr>
-            <w:tcW w:w="0" w:type="auto"/>
-            <w:vAlign w:val="center"/>
-            <w:hideMark/>
-          </w:tcPr>
-          <w:p>
-            <w:pPr>
-              <w:ind w:left="720"/>
-              <w:rPr>
-                <w:lang w:val="en-IN"/>
-              </w:rPr>
-            </w:pPr>
-            <w:r>
-              <w:rPr>
-                <w:b/>
-                <w:bCs/>
-                <w:lang w:val="en-IN"/>
-              </w:rPr>
-              <w:t>Average Unit Price</w:t>
-            </w:r>
-          </w:p>
-        </w:tc>
-        <w:tc>
-          <w:tcPr>
-            <w:tcW w:w="0" w:type="auto"/>
-            <w:vAlign w:val="center"/>
-            <w:hideMark/>
-          </w:tcPr>
-          <w:p>
-            <w:pPr>
-              <w:ind w:left="720"/>
-              <w:rPr>
-                <w:lang w:val="en-IN"/>
-              </w:rPr>
-            </w:pPr>
-            <w:r>
-              <w:rPr>
-                <w:lang w:val="en-IN"/>
-              </w:rPr>
-              <w:t>Mean price of products sold</w:t>
-            </w:r>
-          </w:p>
-        </w:tc>
-      </w:tr>
-      <w:tr>
-        <w:trPr>
-          <w:tblCellSpacing w:w="15" w:type="dxa"/>
-        </w:trPr>
-        <w:tc>
-          <w:tcPr>
-            <w:tcW w:w="0" w:type="auto"/>
-            <w:vAlign w:val="center"/>
-            <w:hideMark/>
-          </w:tcPr>
-          <w:p>
-            <w:pPr>
-              <w:ind w:left="720"/>
-              <w:rPr>
-                <w:lang w:val="en-IN"/>
-              </w:rPr>
-            </w:pPr>
-            <w:r>
-              <w:rPr>
-                <w:b/>
-                <w:bCs/>
-                <w:lang w:val="en-IN"/>
-              </w:rPr>
-              <w:t>Sales by Category</w:t>
-            </w:r>
-          </w:p>
-        </w:tc>
-        <w:tc>
-          <w:tcPr>
-            <w:tcW w:w="0" w:type="auto"/>
-            <w:vAlign w:val="center"/>
-            <w:hideMark/>
-          </w:tcPr>
-          <w:p>
-            <w:pPr>
-              <w:ind w:left="720"/>
-              <w:rPr>
-                <w:lang w:val="en-IN"/>
-              </w:rPr>
-            </w:pPr>
-            <w:r>
-              <w:rPr>
-                <w:lang w:val="en-IN"/>
-              </w:rPr>
-              <w:t>Revenue share of each category</w:t>
-            </w:r>
-          </w:p>
-        </w:tc>
-      </w:tr>
-      <w:tr>
-        <w:trPr>
-          <w:tblCellSpacing w:w="15" w:type="dxa"/>
-        </w:trPr>
-        <w:tc>
-          <w:tcPr>
-            <w:tcW w:w="0" w:type="auto"/>
-            <w:vAlign w:val="center"/>
-            <w:hideMark/>
-          </w:tcPr>
-          <w:p>
-            <w:pPr>
-              <w:ind w:left="720"/>
-              <w:rPr>
-                <w:lang w:val="en-IN"/>
-              </w:rPr>
-            </w:pPr>
-            <w:r>
-              <w:rPr>
-                <w:b/>
-                <w:bCs/>
-                <w:lang w:val="en-IN"/>
-              </w:rPr>
-              <w:t>Monthly Trends</w:t>
-            </w:r>
-          </w:p>
-        </w:tc>
-        <w:tc>
-          <w:tcPr>
-            <w:tcW w:w="0" w:type="auto"/>
-            <w:vAlign w:val="center"/>
-            <w:hideMark/>
-          </w:tcPr>
-          <w:p>
-            <w:pPr>
-              <w:ind w:left="720"/>
-              <w:rPr>
-                <w:lang w:val="en-IN"/>
-              </w:rPr>
-            </w:pPr>
-            <w:r>
-              <w:rPr>
-                <w:lang w:val="en-IN"/>
-              </w:rPr>
-              <w:t>Month-wise variation of sales and profit</w:t>
-            </w:r>
-          </w:p>
-        </w:tc>
-      </w:tr>
-    </w:tbl>
-    <w:p>
-      <w:pPr>
-        <w:ind w:left="720"/>
-        <w:rPr>
-          <w:b/>
-          <w:bCs/>
-          <w:lang w:val="en-IN"/>
-        </w:rPr>
-      </w:pPr>
-    </w:p>
-    <w:p>
-      <w:pPr>
-        <w:ind w:left="720"/>
-        <w:rPr>
-          <w:b/>
-          <w:bCs/>
-          <w:sz w:val="24"/>
-          <w:szCs w:val="24"/>
-          <w:lang w:val="en-IN"/>
-        </w:rPr>
-      </w:pPr>
-      <w:r>
-        <w:rPr>
-          <w:b/>
-          <w:bCs/>
-          <w:sz w:val="24"/>
-          <w:szCs w:val="24"/>
-          <w:lang w:val="en-IN"/>
-        </w:rPr>
-        <w:t>Dashboard Visuals</w:t>
+        <w:t xml:space="preserve"> </w:t>
       </w:r>
     </w:p>
     <w:p>
       <w:pPr>
-        <w:numPr>
-          <w:ilvl w:val="0"/>
-          <w:numId w:val="14"/>
-        </w:numPr>
-        <w:rPr>
-          <w:lang w:val="en-IN"/>
-        </w:rPr>
-      </w:pPr>
-      <w:r>
-        <w:rPr>
-          <w:b/>
-          <w:bCs/>
-          <w:lang w:val="en-IN"/>
-        </w:rPr>
-        <w:t>Area Chart – Monthly Sales Trend</w:t>
-      </w:r>
-    </w:p>
-    <w:p>
-      <w:pPr>
-        <w:numPr>
-          <w:ilvl w:val="1"/>
-          <w:numId w:val="14"/>
-        </w:numPr>
-        <w:rPr>
-          <w:lang w:val="en-IN"/>
-        </w:rPr>
-      </w:pPr>
-      <w:r>
-        <w:rPr>
-          <w:lang w:val="en-IN"/>
-        </w:rPr>
-        <w:t>Displays total sales over months, highlighting growth and decline periods.</w:t>
-      </w:r>
-    </w:p>
-    <w:p>
-      <w:pPr>
-        <w:numPr>
-          <w:ilvl w:val="0"/>
-          <w:numId w:val="14"/>
-        </w:numPr>
-        <w:rPr>
-          <w:lang w:val="en-IN"/>
-        </w:rPr>
-      </w:pPr>
-      <w:r>
-        <w:rPr>
-          <w:b/>
-          <w:bCs/>
-          <w:lang w:val="en-IN"/>
-        </w:rPr>
-        <w:t>Column Chart – Sales by Product Category</w:t>
-      </w:r>
-    </w:p>
-    <w:p>
-      <w:pPr>
-        <w:numPr>
-          <w:ilvl w:val="1"/>
-          <w:numId w:val="14"/>
-        </w:numPr>
-        <w:rPr>
-          <w:lang w:val="en-IN"/>
-        </w:rPr>
-      </w:pPr>
-      <w:r>
-        <w:rPr>
-          <w:lang w:val="en-IN"/>
-        </w:rPr>
-        <w:t>Shows which product categories contribute most to total sales.</w:t>
-      </w:r>
-    </w:p>
-    <w:p>
-      <w:pPr>
-        <w:numPr>
-          <w:ilvl w:val="0"/>
-          <w:numId w:val="14"/>
-        </w:numPr>
-        <w:rPr>
-          <w:lang w:val="en-IN"/>
-        </w:rPr>
-      </w:pPr>
-      <w:r>
-        <w:rPr>
-          <w:b/>
-          <w:bCs/>
-          <w:lang w:val="en-IN"/>
-        </w:rPr>
-        <w:t>Line Chart – Sales by Sub-Category</w:t>
-      </w:r>
-    </w:p>
-    <w:p>
-      <w:pPr>
-        <w:numPr>
-          <w:ilvl w:val="1"/>
-          <w:numId w:val="14"/>
-        </w:numPr>
-        <w:rPr>
-          <w:lang w:val="en-IN"/>
-        </w:rPr>
-      </w:pPr>
-      <w:r>
-        <w:rPr>
-          <w:lang w:val="en-IN"/>
-        </w:rPr>
-        <w:t>Highlights top-performing sub-categories and their comparative trends.</w:t>
-      </w:r>
-    </w:p>
-    <w:p>
-      <w:pPr>
-        <w:numPr>
-          <w:ilvl w:val="0"/>
-          <w:numId w:val="14"/>
-        </w:numPr>
-        <w:rPr>
-          <w:lang w:val="en-IN"/>
-        </w:rPr>
-      </w:pPr>
-      <w:r>
-        <w:rPr>
-          <w:b/>
-          <w:bCs/>
-          <w:lang w:val="en-IN"/>
-        </w:rPr>
-        <w:t>Donut Chart – Sales by Region</w:t>
-      </w:r>
-    </w:p>
-    <w:p>
-      <w:pPr>
-        <w:numPr>
-          <w:ilvl w:val="1"/>
-          <w:numId w:val="14"/>
-        </w:numPr>
-        <w:rPr>
-          <w:lang w:val="en-IN"/>
-        </w:rPr>
-      </w:pPr>
-      <w:r>
-        <w:rPr>
-          <w:lang w:val="en-IN"/>
-        </w:rPr>
-        <w:t>Represents the percentage of sales contributed by each region.</w:t>
-      </w:r>
-    </w:p>
-    <w:p>
-      <w:pPr>
-        <w:numPr>
-          <w:ilvl w:val="0"/>
-          <w:numId w:val="14"/>
-        </w:numPr>
-        <w:rPr>
-          <w:lang w:val="en-IN"/>
-        </w:rPr>
-      </w:pPr>
-      <w:r>
-        <w:rPr>
-          <w:b/>
-          <w:bCs/>
-          <w:lang w:val="en-IN"/>
-        </w:rPr>
-        <w:t>Bar Chart – Top 5 Performing Products</w:t>
-      </w:r>
-    </w:p>
-    <w:p>
-      <w:pPr>
-        <w:numPr>
-          <w:ilvl w:val="1"/>
-          <w:numId w:val="14"/>
-        </w:numPr>
-        <w:rPr>
-          <w:lang w:val="en-IN"/>
-        </w:rPr>
-      </w:pPr>
-      <w:r>
-        <w:rPr>
-          <w:lang w:val="en-IN"/>
-        </w:rPr>
-        <w:t>Displays the top five products based on total revenue, sorted descending.</w:t>
-      </w:r>
-    </w:p>
-    <w:p>
-      <w:pPr>
-        <w:numPr>
-          <w:ilvl w:val="0"/>
-          <w:numId w:val="14"/>
-        </w:numPr>
-        <w:rPr>
-          <w:lang w:val="en-IN"/>
-        </w:rPr>
-      </w:pPr>
-      <w:r>
-        <w:rPr>
-          <w:b/>
-          <w:bCs/>
-          <w:lang w:val="en-IN"/>
-        </w:rPr>
-        <w:t>Area Chart – Profit by Month</w:t>
-      </w:r>
-    </w:p>
-    <w:p>
-      <w:pPr>
-        <w:numPr>
-          <w:ilvl w:val="1"/>
-          <w:numId w:val="14"/>
-        </w:numPr>
-        <w:rPr>
-          <w:lang w:val="en-IN"/>
-        </w:rPr>
-      </w:pPr>
-      <w:r>
-        <w:rPr>
-          <w:lang w:val="en-IN"/>
-        </w:rPr>
-        <w:t>Tracks monthly profit to observe seasonal profitability patterns.</w:t>
-      </w:r>
-    </w:p>
-    <w:p>
-      <w:pPr>
-        <w:numPr>
-          <w:ilvl w:val="0"/>
-          <w:numId w:val="14"/>
-        </w:numPr>
-        <w:rPr>
-          <w:lang w:val="en-IN"/>
-        </w:rPr>
-      </w:pPr>
-      <w:r>
-        <w:rPr>
-          <w:b/>
-          <w:bCs/>
-          <w:lang w:val="en-IN"/>
-        </w:rPr>
-        <w:t>Slicers Used:</w:t>
-      </w:r>
-    </w:p>
-    <w:p>
-      <w:pPr>
-        <w:numPr>
-          <w:ilvl w:val="1"/>
-          <w:numId w:val="14"/>
-        </w:numPr>
-        <w:rPr>
-          <w:lang w:val="en-IN"/>
-        </w:rPr>
-      </w:pPr>
-      <w:r>
-        <w:rPr>
-          <w:b/>
-          <w:bCs/>
-          <w:lang w:val="en-IN"/>
-        </w:rPr>
-        <w:t>Region</w:t>
-      </w:r>
-      <w:r>
-        <w:rPr>
-          <w:lang w:val="en-IN"/>
-        </w:rPr>
-        <w:t xml:space="preserve"> – filters dashboard visuals region-wise.</w:t>
-      </w:r>
-    </w:p>
-    <w:p>
-      <w:pPr>
-        <w:numPr>
-          <w:ilvl w:val="1"/>
-          <w:numId w:val="14"/>
-        </w:numPr>
-        <w:rPr>
-          <w:lang w:val="en-IN"/>
-        </w:rPr>
-      </w:pPr>
-      <w:r>
-        <w:rPr>
-          <w:b/>
-          <w:bCs/>
-          <w:lang w:val="en-IN"/>
-        </w:rPr>
-        <w:lastRenderedPageBreak/>
-        <w:t>Payment Mode</w:t>
-      </w:r>
-      <w:r>
-        <w:rPr>
-          <w:lang w:val="en-IN"/>
-        </w:rPr>
-        <w:t xml:space="preserve"> – filters data by type of payment (e.g., COD, Online, Cards).</w:t>
-      </w:r>
-    </w:p>
-    <w:p>
-      <w:pPr>
-        <w:ind w:left="720"/>
-        <w:rPr>
-          <w:lang w:val="en-IN"/>
-        </w:rPr>
-      </w:pPr>
-      <w:r>
-        <w:rPr>
-          <w:lang w:val="en-IN"/>
-        </w:rPr>
-        <w:t xml:space="preserve">                                         </w:t>
-      </w:r>
-      <w:r>
-        <w:rPr>
-          <w:noProof/>
-          <w:lang w:val="en-IN"/>
-        </w:rPr>
-        <w:drawing>
-          <wp:inline distT="0" distB="0" distL="0" distR="0" wp14:anchorId="3CCECE4E" wp14:editId="2338C153">
-            <wp:extent cx="5943600" cy="3185795"/>
-            <wp:effectExtent l="0" t="0" r="0" b="0"/>
-            <wp:docPr id="1484330791" name="Picture 1"/>
-            <wp:cNvGraphicFramePr>
-              <a:graphicFrameLocks xmlns:a="http://schemas.openxmlformats.org/drawingml/2006/main" noChangeAspect="1"/>
-            </wp:cNvGraphicFramePr>
-            <a:graphic xmlns:a="http://schemas.openxmlformats.org/drawingml/2006/main">
-              <a:graphicData uri="http://schemas.openxmlformats.org/drawingml/2006/picture">
-                <pic:pic xmlns:pic="http://schemas.openxmlformats.org/drawingml/2006/picture">
-                  <pic:nvPicPr>
-                    <pic:cNvPr id="1484330791" name=""/>
-                    <pic:cNvPicPr/>
-                  </pic:nvPicPr>
-                  <pic:blipFill>
-                    <a:blip r:embed="rId6"/>
-                    <a:stretch>
-                      <a:fillRect/>
-                    </a:stretch>
-                  </pic:blipFill>
-                  <pic:spPr>
-                    <a:xfrm>
-                      <a:off x="0" y="0"/>
-                      <a:ext cx="5943600" cy="3185795"/>
-                    </a:xfrm>
-                    <a:prstGeom prst="rect">
-                      <a:avLst/>
-                    </a:prstGeom>
-                  </pic:spPr>
-                </pic:pic>
-              </a:graphicData>
-            </a:graphic>
-          </wp:inline>
-        </w:drawing>
-      </w:r>
-    </w:p>
-    <w:p>
-      <w:pPr>
-        <w:ind w:left="720"/>
-        <w:rPr>
-          <w:lang w:val="en-IN"/>
-        </w:rPr>
-      </w:pPr>
-    </w:p>
-    <w:p>
-      <w:pPr>
-        <w:ind w:left="720"/>
-        <w:rPr>
-          <w:b/>
-          <w:bCs/>
-          <w:sz w:val="32"/>
-          <w:szCs w:val="32"/>
-        </w:rPr>
-      </w:pPr>
-      <w:r>
-        <w:rPr>
-          <w:b/>
-          <w:bCs/>
-          <w:sz w:val="32"/>
-          <w:szCs w:val="32"/>
-        </w:rPr>
-        <w:t>DATA VISUALIZATION SUMMARY</w:t>
-      </w:r>
-    </w:p>
-    <w:p>
-      <w:pPr>
-        <w:ind w:left="720"/>
-        <w:rPr>
-          <w:sz w:val="20"/>
-          <w:szCs w:val="20"/>
-          <w:lang w:val="en-IN"/>
-        </w:rPr>
-      </w:pPr>
-      <w:r>
-        <w:rPr>
-          <w:sz w:val="20"/>
-          <w:szCs w:val="20"/>
-          <w:lang w:val="en-IN"/>
-        </w:rPr>
-        <w:t>The Power BI dashboard integrates various visuals that offer a clear, interactive overview:</w:t>
-      </w:r>
-    </w:p>
-    <w:p>
-      <w:pPr>
-        <w:numPr>
-          <w:ilvl w:val="0"/>
-          <w:numId w:val="15"/>
-        </w:numPr>
-        <w:rPr>
-          <w:sz w:val="20"/>
-          <w:szCs w:val="20"/>
-          <w:lang w:val="en-IN"/>
-        </w:rPr>
-      </w:pPr>
-      <w:r>
-        <w:rPr>
-          <w:b/>
-          <w:bCs/>
-          <w:sz w:val="20"/>
-          <w:szCs w:val="20"/>
-          <w:lang w:val="en-IN"/>
-        </w:rPr>
-        <w:t>Monthly Sales (Area Chart):</w:t>
-      </w:r>
-      <w:r>
-        <w:rPr>
-          <w:sz w:val="20"/>
-          <w:szCs w:val="20"/>
-          <w:lang w:val="en-IN"/>
-        </w:rPr>
-        <w:t xml:space="preserve"> Revealed strong sales in January and April, slight dips in February and July.</w:t>
-      </w:r>
-    </w:p>
-    <w:p>
-      <w:pPr>
-        <w:numPr>
-          <w:ilvl w:val="0"/>
-          <w:numId w:val="15"/>
-        </w:numPr>
-        <w:rPr>
-          <w:sz w:val="20"/>
-          <w:szCs w:val="20"/>
-          <w:lang w:val="en-IN"/>
-        </w:rPr>
-      </w:pPr>
-      <w:r>
-        <w:rPr>
-          <w:b/>
-          <w:bCs/>
-          <w:sz w:val="20"/>
-          <w:szCs w:val="20"/>
-          <w:lang w:val="en-IN"/>
-        </w:rPr>
-        <w:t>Category and Sub-Category</w:t>
-      </w:r>
-      <w:r>
-        <w:rPr>
-          <w:sz w:val="20"/>
-          <w:szCs w:val="20"/>
-          <w:lang w:val="en-IN"/>
-        </w:rPr>
-        <w:t xml:space="preserve"> </w:t>
-      </w:r>
-      <w:r>
-        <w:rPr>
-          <w:b/>
-          <w:bCs/>
-          <w:sz w:val="20"/>
-          <w:szCs w:val="20"/>
-          <w:lang w:val="en-IN"/>
-        </w:rPr>
-        <w:t>Trends:</w:t>
-      </w:r>
-      <w:r>
-        <w:rPr>
-          <w:sz w:val="20"/>
-          <w:szCs w:val="20"/>
-          <w:lang w:val="en-IN"/>
-        </w:rPr>
-        <w:t xml:space="preserve"> Electronics and Fashion dominated; Mobile and Accessories performed well among sub-categories.</w:t>
-      </w:r>
-    </w:p>
-    <w:p>
-      <w:pPr>
-        <w:numPr>
-          <w:ilvl w:val="0"/>
-          <w:numId w:val="15"/>
-        </w:numPr>
-        <w:rPr>
-          <w:sz w:val="20"/>
-          <w:szCs w:val="20"/>
-          <w:lang w:val="en-IN"/>
-        </w:rPr>
-      </w:pPr>
-      <w:r>
-        <w:rPr>
-          <w:b/>
-          <w:bCs/>
-          <w:sz w:val="20"/>
-          <w:szCs w:val="20"/>
-          <w:lang w:val="en-IN"/>
-        </w:rPr>
-        <w:t>Regional Distribution (Donut Chart):</w:t>
-      </w:r>
-      <w:r>
-        <w:rPr>
-          <w:sz w:val="20"/>
-          <w:szCs w:val="20"/>
-          <w:lang w:val="en-IN"/>
-        </w:rPr>
-        <w:t xml:space="preserve"> North and West regions led in overall revenue share.</w:t>
-      </w:r>
-    </w:p>
-    <w:p>
-      <w:pPr>
-        <w:numPr>
-          <w:ilvl w:val="0"/>
-          <w:numId w:val="15"/>
-        </w:numPr>
-        <w:rPr>
-          <w:sz w:val="20"/>
-          <w:szCs w:val="20"/>
-          <w:lang w:val="en-IN"/>
-        </w:rPr>
-      </w:pPr>
-      <w:r>
-        <w:rPr>
-          <w:b/>
-          <w:bCs/>
-          <w:sz w:val="20"/>
-          <w:szCs w:val="20"/>
-          <w:lang w:val="en-IN"/>
-        </w:rPr>
-        <w:t>Top Products (Bar Chart):</w:t>
-      </w:r>
-      <w:r>
-        <w:rPr>
-          <w:sz w:val="20"/>
-          <w:szCs w:val="20"/>
-          <w:lang w:val="en-IN"/>
-        </w:rPr>
-        <w:t xml:space="preserve"> The top 5 items generated the majority of total sales.</w:t>
-      </w:r>
-    </w:p>
-    <w:p>
-      <w:pPr>
-        <w:numPr>
-          <w:ilvl w:val="0"/>
-          <w:numId w:val="15"/>
-        </w:numPr>
-        <w:rPr>
-          <w:sz w:val="20"/>
-          <w:szCs w:val="20"/>
-          <w:lang w:val="en-IN"/>
-        </w:rPr>
-      </w:pPr>
-      <w:r>
-        <w:rPr>
-          <w:b/>
-          <w:bCs/>
-          <w:sz w:val="20"/>
-          <w:szCs w:val="20"/>
-          <w:lang w:val="en-IN"/>
-        </w:rPr>
-        <w:t>Profit by Month (Area Chart):</w:t>
-      </w:r>
-      <w:r>
-        <w:rPr>
-          <w:sz w:val="20"/>
-          <w:szCs w:val="20"/>
-          <w:lang w:val="en-IN"/>
-        </w:rPr>
-        <w:t xml:space="preserve"> Indicated correlation between sales peaks and profit surges.</w:t>
-      </w:r>
-    </w:p>
-    <w:p>
-      <w:pPr>
-        <w:numPr>
-          <w:ilvl w:val="0"/>
-          <w:numId w:val="15"/>
-        </w:numPr>
-        <w:rPr>
-          <w:sz w:val="20"/>
-          <w:szCs w:val="20"/>
-          <w:lang w:val="en-IN"/>
-        </w:rPr>
-      </w:pPr>
-      <w:r>
-        <w:rPr>
-          <w:b/>
-          <w:bCs/>
-          <w:sz w:val="20"/>
-          <w:szCs w:val="20"/>
-          <w:lang w:val="en-IN"/>
-        </w:rPr>
-        <w:t>Slicers (Region &amp; Payment Mode):</w:t>
-      </w:r>
-      <w:r>
-        <w:rPr>
-          <w:sz w:val="20"/>
-          <w:szCs w:val="20"/>
-          <w:lang w:val="en-IN"/>
-        </w:rPr>
-        <w:t xml:space="preserve"> Enabled interactive filtering for targeted analysis</w:t>
-      </w:r>
-    </w:p>
-    <w:p>
-      <w:pPr>
-        <w:ind w:left="720"/>
-        <w:rPr>
-          <w:b/>
-          <w:bCs/>
-          <w:sz w:val="32"/>
-          <w:szCs w:val="32"/>
-          <w:lang w:val="en-IN"/>
-        </w:rPr>
-      </w:pPr>
-    </w:p>
-    <w:p>
-      <w:pPr>
-        <w:ind w:left="720"/>
-        <w:rPr>
-          <w:b/>
-          <w:bCs/>
-          <w:sz w:val="32"/>
-          <w:szCs w:val="32"/>
-          <w:lang w:val="en-IN"/>
-        </w:rPr>
-      </w:pPr>
-    </w:p>
-    <w:p>
-      <w:pPr>
-        <w:ind w:left="720"/>
-        <w:rPr>
-          <w:b/>
-          <w:bCs/>
-          <w:sz w:val="32"/>
-          <w:szCs w:val="32"/>
-          <w:lang w:val="en-IN"/>
-        </w:rPr>
-      </w:pPr>
-    </w:p>
-    <w:p>
-      <w:pPr>
-        <w:ind w:left="720"/>
         <w:rPr>
           <w:b/>
           <w:bCs/>
@@ -2192,682 +961,7 @@
           <w:szCs w:val="32"/>
           <w:lang w:val="en-IN"/>
         </w:rPr>
-        <w:lastRenderedPageBreak/>
-        <w:t>PROJECT INSIGHTS</w:t>
-      </w:r>
-    </w:p>
-    <w:p>
-      <w:pPr>
-        <w:ind w:left="720"/>
-        <w:rPr>
-          <w:b/>
-          <w:bCs/>
-          <w:lang w:val="en-IN"/>
-        </w:rPr>
-      </w:pPr>
-      <w:r>
-        <w:rPr>
-          <w:b/>
-          <w:bCs/>
-          <w:sz w:val="32"/>
-          <w:szCs w:val="32"/>
-          <w:lang w:val="en-IN"/>
-        </w:rPr>
-        <w:t xml:space="preserve"> </w:t>
-      </w:r>
-      <w:r>
-        <w:rPr>
-          <w:b/>
-          <w:bCs/>
-          <w:lang w:val="en-IN"/>
-        </w:rPr>
-        <w:t>1. Electronics Category Drives Highest Sales</w:t>
-      </w:r>
-    </w:p>
-    <w:p>
-      <w:pPr>
-        <w:numPr>
-          <w:ilvl w:val="0"/>
-          <w:numId w:val="16"/>
-        </w:numPr>
-        <w:rPr>
-          <w:lang w:val="en-IN"/>
-        </w:rPr>
-      </w:pPr>
-      <w:r>
-        <w:rPr>
-          <w:b/>
-          <w:bCs/>
-          <w:lang w:val="en-IN"/>
-        </w:rPr>
-        <w:t>Fact:</w:t>
-      </w:r>
-      <w:r>
-        <w:rPr>
-          <w:lang w:val="en-IN"/>
-        </w:rPr>
-        <w:t xml:space="preserve"> Electronics accounted for the largest share of total revenue.</w:t>
-      </w:r>
-    </w:p>
-    <w:p>
-      <w:pPr>
-        <w:numPr>
-          <w:ilvl w:val="0"/>
-          <w:numId w:val="16"/>
-        </w:numPr>
-        <w:rPr>
-          <w:lang w:val="en-IN"/>
-        </w:rPr>
-      </w:pPr>
-      <w:r>
-        <w:rPr>
-          <w:b/>
-          <w:bCs/>
-          <w:lang w:val="en-IN"/>
-        </w:rPr>
-        <w:t>Interpretation:</w:t>
-      </w:r>
-      <w:r>
-        <w:rPr>
-          <w:lang w:val="en-IN"/>
-        </w:rPr>
-        <w:t xml:space="preserve"> Strong demand and brand recognition in electronics.</w:t>
-      </w:r>
-    </w:p>
-    <w:p>
-      <w:pPr>
-        <w:numPr>
-          <w:ilvl w:val="0"/>
-          <w:numId w:val="16"/>
-        </w:numPr>
-        <w:rPr>
-          <w:lang w:val="en-IN"/>
-        </w:rPr>
-      </w:pPr>
-      <w:r>
-        <w:rPr>
-          <w:b/>
-          <w:bCs/>
-          <w:lang w:val="en-IN"/>
-        </w:rPr>
-        <w:t>Recommendation:</w:t>
-      </w:r>
-      <w:r>
-        <w:rPr>
-          <w:lang w:val="en-IN"/>
-        </w:rPr>
-        <w:t xml:space="preserve"> Continue focusing marketing and inventory on this category.</w:t>
-      </w:r>
-    </w:p>
-    <w:p>
-      <w:pPr>
-        <w:ind w:left="720"/>
-        <w:rPr>
-          <w:lang w:val="en-IN"/>
-        </w:rPr>
-      </w:pPr>
-    </w:p>
-    <w:p>
-      <w:pPr>
-        <w:rPr>
-          <w:b/>
-          <w:bCs/>
-          <w:lang w:val="en-IN"/>
-        </w:rPr>
-      </w:pPr>
-      <w:r>
-        <w:rPr>
-          <w:lang w:val="en-IN"/>
-        </w:rPr>
-        <w:t xml:space="preserve">              </w:t>
-      </w:r>
-      <w:r>
-        <w:rPr>
-          <w:b/>
-          <w:bCs/>
-          <w:lang w:val="en-IN"/>
-        </w:rPr>
-        <w:t>2. Seasonal Trends Observed</w:t>
-      </w:r>
-    </w:p>
-    <w:p>
-      <w:pPr>
-        <w:numPr>
-          <w:ilvl w:val="0"/>
-          <w:numId w:val="17"/>
-        </w:numPr>
-        <w:rPr>
-          <w:lang w:val="en-IN"/>
-        </w:rPr>
-      </w:pPr>
-      <w:r>
-        <w:rPr>
-          <w:b/>
-          <w:bCs/>
-          <w:lang w:val="en-IN"/>
-        </w:rPr>
-        <w:t>Fact:</w:t>
-      </w:r>
-      <w:r>
-        <w:rPr>
-          <w:lang w:val="en-IN"/>
-        </w:rPr>
-        <w:t xml:space="preserve"> Sales were highest in January and April, lowest in February and July.</w:t>
-      </w:r>
-    </w:p>
-    <w:p>
-      <w:pPr>
-        <w:numPr>
-          <w:ilvl w:val="0"/>
-          <w:numId w:val="17"/>
-        </w:numPr>
-        <w:rPr>
-          <w:lang w:val="en-IN"/>
-        </w:rPr>
-      </w:pPr>
-      <w:r>
-        <w:rPr>
-          <w:b/>
-          <w:bCs/>
-          <w:lang w:val="en-IN"/>
-        </w:rPr>
-        <w:t>Interpretation:</w:t>
-      </w:r>
-      <w:r>
-        <w:rPr>
-          <w:lang w:val="en-IN"/>
-        </w:rPr>
-        <w:t xml:space="preserve"> Suggests seasonal or campaign-based buying patterns.</w:t>
-      </w:r>
-    </w:p>
-    <w:p>
-      <w:pPr>
-        <w:numPr>
-          <w:ilvl w:val="0"/>
-          <w:numId w:val="17"/>
-        </w:numPr>
-        <w:rPr>
-          <w:lang w:val="en-IN"/>
-        </w:rPr>
-      </w:pPr>
-      <w:r>
-        <w:rPr>
-          <w:b/>
-          <w:bCs/>
-          <w:lang w:val="en-IN"/>
-        </w:rPr>
-        <w:t>Recommendation:</w:t>
-      </w:r>
-      <w:r>
-        <w:rPr>
-          <w:lang w:val="en-IN"/>
-        </w:rPr>
-        <w:t xml:space="preserve"> Run promotional campaigns during low-sales months to stabilize revenue flow.</w:t>
-      </w:r>
-    </w:p>
-    <w:p>
-      <w:pPr>
-        <w:ind w:left="720"/>
-        <w:rPr>
-          <w:lang w:val="en-IN"/>
-        </w:rPr>
-      </w:pPr>
-    </w:p>
-    <w:p>
-      <w:pPr>
-        <w:rPr>
-          <w:b/>
-          <w:bCs/>
-          <w:lang w:val="en-IN"/>
-        </w:rPr>
-      </w:pPr>
-      <w:r>
-        <w:rPr>
-          <w:b/>
-          <w:bCs/>
-          <w:lang w:val="en-IN"/>
-        </w:rPr>
-        <w:t xml:space="preserve">            </w:t>
-      </w:r>
-      <w:r>
-        <w:rPr>
-          <w:b/>
-          <w:bCs/>
-          <w:lang w:val="en-IN"/>
-        </w:rPr>
-        <w:t>3. Top 5 Products Generate Major Revenue</w:t>
-      </w:r>
-    </w:p>
-    <w:p>
-      <w:pPr>
-        <w:numPr>
-          <w:ilvl w:val="0"/>
-          <w:numId w:val="18"/>
-        </w:numPr>
-        <w:rPr>
-          <w:lang w:val="en-IN"/>
-        </w:rPr>
-      </w:pPr>
-      <w:r>
-        <w:rPr>
-          <w:b/>
-          <w:bCs/>
-          <w:lang w:val="en-IN"/>
-        </w:rPr>
-        <w:t>Fact:</w:t>
-      </w:r>
-      <w:r>
-        <w:rPr>
-          <w:lang w:val="en-IN"/>
-        </w:rPr>
-        <w:t xml:space="preserve"> A small set of products contributed disproportionately to sales.</w:t>
-      </w:r>
-    </w:p>
-    <w:p>
-      <w:pPr>
-        <w:numPr>
-          <w:ilvl w:val="0"/>
-          <w:numId w:val="18"/>
-        </w:numPr>
-        <w:rPr>
-          <w:lang w:val="en-IN"/>
-        </w:rPr>
-      </w:pPr>
-      <w:r>
-        <w:rPr>
-          <w:b/>
-          <w:bCs/>
-          <w:lang w:val="en-IN"/>
-        </w:rPr>
-        <w:t>Interpretation:</w:t>
-      </w:r>
-      <w:r>
-        <w:rPr>
-          <w:lang w:val="en-IN"/>
-        </w:rPr>
-        <w:t xml:space="preserve"> These products are crucial for profitability.</w:t>
-      </w:r>
-    </w:p>
-    <w:p>
-      <w:pPr>
-        <w:numPr>
-          <w:ilvl w:val="0"/>
-          <w:numId w:val="18"/>
-        </w:numPr>
-        <w:rPr>
-          <w:lang w:val="en-IN"/>
-        </w:rPr>
-      </w:pPr>
-      <w:r>
-        <w:rPr>
-          <w:b/>
-          <w:bCs/>
-          <w:lang w:val="en-IN"/>
-        </w:rPr>
-        <w:t>Recommendation:</w:t>
-      </w:r>
-      <w:r>
-        <w:rPr>
-          <w:lang w:val="en-IN"/>
-        </w:rPr>
-        <w:t xml:space="preserve"> Offer bundles, loyalty rewards, or premium packaging for these items.</w:t>
-      </w:r>
-    </w:p>
-    <w:p>
-      <w:r>
-        <w:t xml:space="preserve">   </w:t>
-      </w:r>
-    </w:p>
-    <w:p>
-      <w:pPr>
-        <w:rPr>
-          <w:b/>
-          <w:bCs/>
-          <w:lang w:val="en-IN"/>
-        </w:rPr>
-      </w:pPr>
-      <w:r>
-        <w:rPr>
-          <w:b/>
-          <w:bCs/>
-          <w:lang w:val="en-IN"/>
-        </w:rPr>
-        <w:t xml:space="preserve">            </w:t>
-      </w:r>
-      <w:r>
-        <w:rPr>
-          <w:b/>
-          <w:bCs/>
-          <w:lang w:val="en-IN"/>
-        </w:rPr>
-        <w:t>4. Regional Variations</w:t>
-      </w:r>
-    </w:p>
-    <w:p>
-      <w:pPr>
-        <w:numPr>
-          <w:ilvl w:val="0"/>
-          <w:numId w:val="19"/>
-        </w:numPr>
-        <w:rPr>
-          <w:lang w:val="en-IN"/>
-        </w:rPr>
-      </w:pPr>
-      <w:r>
-        <w:rPr>
-          <w:b/>
-          <w:bCs/>
-          <w:lang w:val="en-IN"/>
-        </w:rPr>
-        <w:t>Fact:</w:t>
-      </w:r>
-      <w:r>
-        <w:rPr>
-          <w:lang w:val="en-IN"/>
-        </w:rPr>
-        <w:t xml:space="preserve"> North and West regions outperformed South and East.</w:t>
-      </w:r>
-    </w:p>
-    <w:p>
-      <w:pPr>
-        <w:numPr>
-          <w:ilvl w:val="0"/>
-          <w:numId w:val="19"/>
-        </w:numPr>
-        <w:rPr>
-          <w:lang w:val="en-IN"/>
-        </w:rPr>
-      </w:pPr>
-      <w:r>
-        <w:rPr>
-          <w:b/>
-          <w:bCs/>
-          <w:lang w:val="en-IN"/>
-        </w:rPr>
-        <w:t>Interpretation:</w:t>
-      </w:r>
-      <w:r>
-        <w:rPr>
-          <w:lang w:val="en-IN"/>
-        </w:rPr>
-        <w:t xml:space="preserve"> Uneven distribution of marketing or logistics effectiveness.</w:t>
-      </w:r>
-    </w:p>
-    <w:p>
-      <w:pPr>
-        <w:numPr>
-          <w:ilvl w:val="0"/>
-          <w:numId w:val="19"/>
-        </w:numPr>
-        <w:rPr>
-          <w:lang w:val="en-IN"/>
-        </w:rPr>
-      </w:pPr>
-      <w:r>
-        <w:rPr>
-          <w:b/>
-          <w:bCs/>
-          <w:lang w:val="en-IN"/>
-        </w:rPr>
-        <w:t>Recommendation:</w:t>
-      </w:r>
-      <w:r>
-        <w:rPr>
-          <w:lang w:val="en-IN"/>
-        </w:rPr>
-        <w:t xml:space="preserve"> Adapt successful regional strategies in low-performing areas.</w:t>
-      </w:r>
-    </w:p>
-    <w:p>
-      <w:r>
-        <w:t xml:space="preserve"> </w:t>
-      </w:r>
-    </w:p>
-    <w:p>
-      <w:pPr>
-        <w:rPr>
-          <w:b/>
-          <w:bCs/>
-          <w:lang w:val="en-IN"/>
-        </w:rPr>
-      </w:pPr>
-      <w:r>
-        <w:rPr>
-          <w:b/>
-          <w:bCs/>
-          <w:lang w:val="en-IN"/>
-        </w:rPr>
-        <w:t xml:space="preserve">             </w:t>
-      </w:r>
-      <w:r>
-        <w:rPr>
-          <w:b/>
-          <w:bCs/>
-          <w:lang w:val="en-IN"/>
-        </w:rPr>
-        <w:t>5. Stable Unit Pricing</w:t>
-      </w:r>
-    </w:p>
-    <w:p>
-      <w:pPr>
-        <w:numPr>
-          <w:ilvl w:val="0"/>
-          <w:numId w:val="20"/>
-        </w:numPr>
-        <w:rPr>
-          <w:lang w:val="en-IN"/>
-        </w:rPr>
-      </w:pPr>
-      <w:r>
-        <w:rPr>
-          <w:b/>
-          <w:bCs/>
-          <w:lang w:val="en-IN"/>
-        </w:rPr>
-        <w:t>Fact:</w:t>
-      </w:r>
-      <w:r>
-        <w:rPr>
-          <w:lang w:val="en-IN"/>
-        </w:rPr>
-        <w:t xml:space="preserve"> The unit price remained relatively constant across months.</w:t>
-      </w:r>
-    </w:p>
-    <w:p>
-      <w:pPr>
-        <w:numPr>
-          <w:ilvl w:val="0"/>
-          <w:numId w:val="20"/>
-        </w:numPr>
-        <w:rPr>
-          <w:lang w:val="en-IN"/>
-        </w:rPr>
-      </w:pPr>
-      <w:r>
-        <w:rPr>
-          <w:b/>
-          <w:bCs/>
-          <w:lang w:val="en-IN"/>
-        </w:rPr>
-        <w:t>Interpretation:</w:t>
-      </w:r>
-      <w:r>
-        <w:rPr>
-          <w:lang w:val="en-IN"/>
-        </w:rPr>
-        <w:t xml:space="preserve"> Reflects strong market positioning.</w:t>
-      </w:r>
-    </w:p>
-    <w:p>
-      <w:pPr>
-        <w:numPr>
-          <w:ilvl w:val="0"/>
-          <w:numId w:val="20"/>
-        </w:numPr>
-        <w:rPr>
-          <w:lang w:val="en-IN"/>
-        </w:rPr>
-      </w:pPr>
-      <w:r>
-        <w:rPr>
-          <w:b/>
-          <w:bCs/>
-          <w:lang w:val="en-IN"/>
-        </w:rPr>
-        <w:t>Recommendation:</w:t>
-      </w:r>
-      <w:r>
-        <w:rPr>
-          <w:lang w:val="en-IN"/>
-        </w:rPr>
-        <w:t xml:space="preserve"> Maintain stable pricing while introducing value-added options.</w:t>
-      </w:r>
-    </w:p>
-    <w:p>
-      <w:pPr>
-        <w:rPr>
-          <w:b/>
-          <w:bCs/>
-          <w:sz w:val="32"/>
-          <w:szCs w:val="32"/>
-          <w:lang w:val="en-IN"/>
-        </w:rPr>
-      </w:pPr>
-      <w:r>
-        <w:rPr>
-          <w:b/>
-          <w:bCs/>
-          <w:sz w:val="32"/>
-          <w:szCs w:val="32"/>
-          <w:lang w:val="en-IN"/>
-        </w:rPr>
-        <w:lastRenderedPageBreak/>
         <w:t>SUGGESTIONS</w:t>
-      </w:r>
-    </w:p>
-    <w:p>
-      <w:pPr>
-        <w:numPr>
-          <w:ilvl w:val="0"/>
-          <w:numId w:val="21"/>
-        </w:numPr>
-        <w:rPr>
-          <w:lang w:val="en-IN"/>
-        </w:rPr>
-      </w:pPr>
-      <w:r>
-        <w:rPr>
-          <w:b/>
-          <w:bCs/>
-          <w:lang w:val="en-IN"/>
-        </w:rPr>
-        <w:t>Expand Electronics Portfolio:</w:t>
-      </w:r>
-      <w:r>
-        <w:rPr>
-          <w:lang w:val="en-IN"/>
-        </w:rPr>
-        <w:t xml:space="preserve"> Add new high-demand models and accessories.</w:t>
-      </w:r>
-    </w:p>
-    <w:p>
-      <w:pPr>
-        <w:numPr>
-          <w:ilvl w:val="0"/>
-          <w:numId w:val="21"/>
-        </w:numPr>
-        <w:rPr>
-          <w:lang w:val="en-IN"/>
-        </w:rPr>
-      </w:pPr>
-      <w:r>
-        <w:rPr>
-          <w:b/>
-          <w:bCs/>
-          <w:lang w:val="en-IN"/>
-        </w:rPr>
-        <w:t>Promotional Offers:</w:t>
-      </w:r>
-      <w:r>
-        <w:rPr>
-          <w:lang w:val="en-IN"/>
-        </w:rPr>
-        <w:t xml:space="preserve"> Implement targeted offers during slow months.</w:t>
-      </w:r>
-    </w:p>
-    <w:p>
-      <w:pPr>
-        <w:numPr>
-          <w:ilvl w:val="0"/>
-          <w:numId w:val="21"/>
-        </w:numPr>
-        <w:rPr>
-          <w:lang w:val="en-IN"/>
-        </w:rPr>
-      </w:pPr>
-      <w:r>
-        <w:rPr>
-          <w:b/>
-          <w:bCs/>
-          <w:lang w:val="en-IN"/>
-        </w:rPr>
-        <w:t>Improve Regional Balance:</w:t>
-      </w:r>
-      <w:r>
-        <w:rPr>
-          <w:lang w:val="en-IN"/>
-        </w:rPr>
-        <w:t xml:space="preserve"> Increase marketing efforts in low-performing regions.</w:t>
-      </w:r>
-    </w:p>
-    <w:p>
-      <w:pPr>
-        <w:numPr>
-          <w:ilvl w:val="0"/>
-          <w:numId w:val="21"/>
-        </w:numPr>
-        <w:rPr>
-          <w:lang w:val="en-IN"/>
-        </w:rPr>
-      </w:pPr>
-      <w:r>
-        <w:rPr>
-          <w:b/>
-          <w:bCs/>
-          <w:lang w:val="en-IN"/>
-        </w:rPr>
-        <w:t>Use Forecasting Models:</w:t>
-      </w:r>
-      <w:r>
-        <w:rPr>
-          <w:lang w:val="en-IN"/>
-        </w:rPr>
-        <w:t xml:space="preserve"> Apply predictive analytics for inventory planning.</w:t>
-      </w:r>
-    </w:p>
-    <w:p>
-      <w:pPr>
-        <w:numPr>
-          <w:ilvl w:val="0"/>
-          <w:numId w:val="21"/>
-        </w:numPr>
-        <w:rPr>
-          <w:lang w:val="en-IN"/>
-        </w:rPr>
-      </w:pPr>
-      <w:r>
-        <w:rPr>
-          <w:b/>
-          <w:bCs/>
-          <w:lang w:val="en-IN"/>
-        </w:rPr>
-        <w:t>Dashboard Automation:</w:t>
-      </w:r>
-      <w:r>
-        <w:rPr>
-          <w:lang w:val="en-IN"/>
-        </w:rPr>
-        <w:t xml:space="preserve"> Set scheduled refreshes in Power BI for real-time updates.</w:t>
       </w:r>
     </w:p>
     <w:p>
@@ -2902,62 +996,17 @@
         <w:t>CONCLUSION</w:t>
       </w:r>
     </w:p>
-    <w:p>
-      <w:pPr>
-        <w:pStyle w:val="NormalWeb"/>
-      </w:pPr>
-      <w:r>
-        <w:t>This project successfully demonstrated how data-driven techniques can extract actionable insights from sales data. Through systematic cleaning, transformation, and visualization using Excel and Power BI, the Amazon sales dataset revealed valuable information on category dominance, product performance, and seasonal trends.</w:t>
-      </w:r>
-    </w:p>
-    <w:p>
-      <w:pPr>
-        <w:pStyle w:val="NormalWeb"/>
-      </w:pPr>
-      <w:r>
-        <w:t xml:space="preserve">The analysis concludes that </w:t>
-      </w:r>
-      <w:r>
-        <w:rPr>
-          <w:rStyle w:val="Strong"/>
-        </w:rPr>
-        <w:t>Electronics</w:t>
-      </w:r>
-      <w:r>
-        <w:t xml:space="preserve"> remain the core driver of sales, supported by strong performance in </w:t>
-      </w:r>
-      <w:r>
-        <w:rPr>
-          <w:rStyle w:val="Strong"/>
-        </w:rPr>
-        <w:t>North and West regions</w:t>
-      </w:r>
-      <w:r>
-        <w:t>. Implementing strategic campaigns during low-sales months and expanding high-performing product lines can significantly enhance future profitability.</w:t>
-      </w:r>
-    </w:p>
-    <w:p>
-      <w:pPr>
-        <w:pStyle w:val="NormalWeb"/>
-      </w:pPr>
-      <w:r>
-        <w:t xml:space="preserve">Overall, the Power BI dashboard offers a </w:t>
-      </w:r>
-      <w:r>
-        <w:rPr>
-          <w:rStyle w:val="Strong"/>
-        </w:rPr>
-        <w:t>comprehensive, interactive, and insightful view</w:t>
-      </w:r>
-      <w:r>
-        <w:t xml:space="preserve"> of Amazon’s sales performance, supporting smarter business decisions and operational efficiency.</w:t>
-      </w:r>
-    </w:p>
     <w:p/>
     <w:p/>
     <w:sectPr>
       <w:pgSz w:w="12240" w:h="15840"/>
       <w:pgMar w:top="1440" w:right="1440" w:bottom="1440" w:left="1440" w:header="720" w:footer="720" w:gutter="0"/>
+      <w:pgBorders w:offsetFrom="page">
+        <w:top w:val="single" w:sz="18" w:space="24" w:color="auto"/>
+        <w:left w:val="single" w:sz="18" w:space="24" w:color="auto"/>
+        <w:bottom w:val="single" w:sz="18" w:space="24" w:color="auto"/>
+        <w:right w:val="single" w:sz="18" w:space="24" w:color="auto"/>
+      </w:pgBorders>
       <w:cols w:space="720"/>
       <w:docGrid w:linePitch="360"/>
     </w:sectPr>
@@ -3518,6 +1567,304 @@
     </w:lvl>
   </w:abstractNum>
   <w:abstractNum w:abstractNumId="12" w15:restartNumberingAfterBreak="0">
+    <w:nsid w:val="1EB67642"/>
+    <w:multiLevelType w:val="multilevel"/>
+    <w:tmpl w:val="3C88BDF6"/>
+    <w:lvl w:ilvl="0">
+      <w:start w:val="1"/>
+      <w:numFmt w:val="bullet"/>
+      <w:lvlText w:val=""/>
+      <w:lvlJc w:val="left"/>
+      <w:pPr>
+        <w:tabs>
+          <w:tab w:val="num" w:pos="720"/>
+        </w:tabs>
+        <w:ind w:left="720" w:hanging="360"/>
+      </w:pPr>
+      <w:rPr>
+        <w:rFonts w:ascii="Symbol" w:hAnsi="Symbol" w:hint="default"/>
+        <w:sz w:val="20"/>
+      </w:rPr>
+    </w:lvl>
+    <w:lvl w:ilvl="1" w:tentative="1">
+      <w:start w:val="1"/>
+      <w:numFmt w:val="bullet"/>
+      <w:lvlText w:val="o"/>
+      <w:lvlJc w:val="left"/>
+      <w:pPr>
+        <w:tabs>
+          <w:tab w:val="num" w:pos="1440"/>
+        </w:tabs>
+        <w:ind w:left="1440" w:hanging="360"/>
+      </w:pPr>
+      <w:rPr>
+        <w:rFonts w:ascii="Courier New" w:hAnsi="Courier New" w:hint="default"/>
+        <w:sz w:val="20"/>
+      </w:rPr>
+    </w:lvl>
+    <w:lvl w:ilvl="2" w:tentative="1">
+      <w:start w:val="1"/>
+      <w:numFmt w:val="bullet"/>
+      <w:lvlText w:val=""/>
+      <w:lvlJc w:val="left"/>
+      <w:pPr>
+        <w:tabs>
+          <w:tab w:val="num" w:pos="2160"/>
+        </w:tabs>
+        <w:ind w:left="2160" w:hanging="360"/>
+      </w:pPr>
+      <w:rPr>
+        <w:rFonts w:ascii="Wingdings" w:hAnsi="Wingdings" w:hint="default"/>
+        <w:sz w:val="20"/>
+      </w:rPr>
+    </w:lvl>
+    <w:lvl w:ilvl="3" w:tentative="1">
+      <w:start w:val="1"/>
+      <w:numFmt w:val="bullet"/>
+      <w:lvlText w:val=""/>
+      <w:lvlJc w:val="left"/>
+      <w:pPr>
+        <w:tabs>
+          <w:tab w:val="num" w:pos="2880"/>
+        </w:tabs>
+        <w:ind w:left="2880" w:hanging="360"/>
+      </w:pPr>
+      <w:rPr>
+        <w:rFonts w:ascii="Wingdings" w:hAnsi="Wingdings" w:hint="default"/>
+        <w:sz w:val="20"/>
+      </w:rPr>
+    </w:lvl>
+    <w:lvl w:ilvl="4" w:tentative="1">
+      <w:start w:val="1"/>
+      <w:numFmt w:val="bullet"/>
+      <w:lvlText w:val=""/>
+      <w:lvlJc w:val="left"/>
+      <w:pPr>
+        <w:tabs>
+          <w:tab w:val="num" w:pos="3600"/>
+        </w:tabs>
+        <w:ind w:left="3600" w:hanging="360"/>
+      </w:pPr>
+      <w:rPr>
+        <w:rFonts w:ascii="Wingdings" w:hAnsi="Wingdings" w:hint="default"/>
+        <w:sz w:val="20"/>
+      </w:rPr>
+    </w:lvl>
+    <w:lvl w:ilvl="5" w:tentative="1">
+      <w:start w:val="1"/>
+      <w:numFmt w:val="bullet"/>
+      <w:lvlText w:val=""/>
+      <w:lvlJc w:val="left"/>
+      <w:pPr>
+        <w:tabs>
+          <w:tab w:val="num" w:pos="4320"/>
+        </w:tabs>
+        <w:ind w:left="4320" w:hanging="360"/>
+      </w:pPr>
+      <w:rPr>
+        <w:rFonts w:ascii="Wingdings" w:hAnsi="Wingdings" w:hint="default"/>
+        <w:sz w:val="20"/>
+      </w:rPr>
+    </w:lvl>
+    <w:lvl w:ilvl="6" w:tentative="1">
+      <w:start w:val="1"/>
+      <w:numFmt w:val="bullet"/>
+      <w:lvlText w:val=""/>
+      <w:lvlJc w:val="left"/>
+      <w:pPr>
+        <w:tabs>
+          <w:tab w:val="num" w:pos="5040"/>
+        </w:tabs>
+        <w:ind w:left="5040" w:hanging="360"/>
+      </w:pPr>
+      <w:rPr>
+        <w:rFonts w:ascii="Wingdings" w:hAnsi="Wingdings" w:hint="default"/>
+        <w:sz w:val="20"/>
+      </w:rPr>
+    </w:lvl>
+    <w:lvl w:ilvl="7" w:tentative="1">
+      <w:start w:val="1"/>
+      <w:numFmt w:val="bullet"/>
+      <w:lvlText w:val=""/>
+      <w:lvlJc w:val="left"/>
+      <w:pPr>
+        <w:tabs>
+          <w:tab w:val="num" w:pos="5760"/>
+        </w:tabs>
+        <w:ind w:left="5760" w:hanging="360"/>
+      </w:pPr>
+      <w:rPr>
+        <w:rFonts w:ascii="Wingdings" w:hAnsi="Wingdings" w:hint="default"/>
+        <w:sz w:val="20"/>
+      </w:rPr>
+    </w:lvl>
+    <w:lvl w:ilvl="8" w:tentative="1">
+      <w:start w:val="1"/>
+      <w:numFmt w:val="bullet"/>
+      <w:lvlText w:val=""/>
+      <w:lvlJc w:val="left"/>
+      <w:pPr>
+        <w:tabs>
+          <w:tab w:val="num" w:pos="6480"/>
+        </w:tabs>
+        <w:ind w:left="6480" w:hanging="360"/>
+      </w:pPr>
+      <w:rPr>
+        <w:rFonts w:ascii="Wingdings" w:hAnsi="Wingdings" w:hint="default"/>
+        <w:sz w:val="20"/>
+      </w:rPr>
+    </w:lvl>
+  </w:abstractNum>
+  <w:abstractNum w:abstractNumId="13" w15:restartNumberingAfterBreak="0">
+    <w:nsid w:val="23553094"/>
+    <w:multiLevelType w:val="multilevel"/>
+    <w:tmpl w:val="9CD07A6E"/>
+    <w:lvl w:ilvl="0">
+      <w:start w:val="1"/>
+      <w:numFmt w:val="bullet"/>
+      <w:lvlText w:val=""/>
+      <w:lvlJc w:val="left"/>
+      <w:pPr>
+        <w:tabs>
+          <w:tab w:val="num" w:pos="720"/>
+        </w:tabs>
+        <w:ind w:left="720" w:hanging="360"/>
+      </w:pPr>
+      <w:rPr>
+        <w:rFonts w:ascii="Symbol" w:hAnsi="Symbol" w:hint="default"/>
+        <w:sz w:val="20"/>
+      </w:rPr>
+    </w:lvl>
+    <w:lvl w:ilvl="1" w:tentative="1">
+      <w:start w:val="1"/>
+      <w:numFmt w:val="bullet"/>
+      <w:lvlText w:val="o"/>
+      <w:lvlJc w:val="left"/>
+      <w:pPr>
+        <w:tabs>
+          <w:tab w:val="num" w:pos="1440"/>
+        </w:tabs>
+        <w:ind w:left="1440" w:hanging="360"/>
+      </w:pPr>
+      <w:rPr>
+        <w:rFonts w:ascii="Courier New" w:hAnsi="Courier New" w:hint="default"/>
+        <w:sz w:val="20"/>
+      </w:rPr>
+    </w:lvl>
+    <w:lvl w:ilvl="2" w:tentative="1">
+      <w:start w:val="1"/>
+      <w:numFmt w:val="bullet"/>
+      <w:lvlText w:val=""/>
+      <w:lvlJc w:val="left"/>
+      <w:pPr>
+        <w:tabs>
+          <w:tab w:val="num" w:pos="2160"/>
+        </w:tabs>
+        <w:ind w:left="2160" w:hanging="360"/>
+      </w:pPr>
+      <w:rPr>
+        <w:rFonts w:ascii="Wingdings" w:hAnsi="Wingdings" w:hint="default"/>
+        <w:sz w:val="20"/>
+      </w:rPr>
+    </w:lvl>
+    <w:lvl w:ilvl="3" w:tentative="1">
+      <w:start w:val="1"/>
+      <w:numFmt w:val="bullet"/>
+      <w:lvlText w:val=""/>
+      <w:lvlJc w:val="left"/>
+      <w:pPr>
+        <w:tabs>
+          <w:tab w:val="num" w:pos="2880"/>
+        </w:tabs>
+        <w:ind w:left="2880" w:hanging="360"/>
+      </w:pPr>
+      <w:rPr>
+        <w:rFonts w:ascii="Wingdings" w:hAnsi="Wingdings" w:hint="default"/>
+        <w:sz w:val="20"/>
+      </w:rPr>
+    </w:lvl>
+    <w:lvl w:ilvl="4" w:tentative="1">
+      <w:start w:val="1"/>
+      <w:numFmt w:val="bullet"/>
+      <w:lvlText w:val=""/>
+      <w:lvlJc w:val="left"/>
+      <w:pPr>
+        <w:tabs>
+          <w:tab w:val="num" w:pos="3600"/>
+        </w:tabs>
+        <w:ind w:left="3600" w:hanging="360"/>
+      </w:pPr>
+      <w:rPr>
+        <w:rFonts w:ascii="Wingdings" w:hAnsi="Wingdings" w:hint="default"/>
+        <w:sz w:val="20"/>
+      </w:rPr>
+    </w:lvl>
+    <w:lvl w:ilvl="5" w:tentative="1">
+      <w:start w:val="1"/>
+      <w:numFmt w:val="bullet"/>
+      <w:lvlText w:val=""/>
+      <w:lvlJc w:val="left"/>
+      <w:pPr>
+        <w:tabs>
+          <w:tab w:val="num" w:pos="4320"/>
+        </w:tabs>
+        <w:ind w:left="4320" w:hanging="360"/>
+      </w:pPr>
+      <w:rPr>
+        <w:rFonts w:ascii="Wingdings" w:hAnsi="Wingdings" w:hint="default"/>
+        <w:sz w:val="20"/>
+      </w:rPr>
+    </w:lvl>
+    <w:lvl w:ilvl="6" w:tentative="1">
+      <w:start w:val="1"/>
+      <w:numFmt w:val="bullet"/>
+      <w:lvlText w:val=""/>
+      <w:lvlJc w:val="left"/>
+      <w:pPr>
+        <w:tabs>
+          <w:tab w:val="num" w:pos="5040"/>
+        </w:tabs>
+        <w:ind w:left="5040" w:hanging="360"/>
+      </w:pPr>
+      <w:rPr>
+        <w:rFonts w:ascii="Wingdings" w:hAnsi="Wingdings" w:hint="default"/>
+        <w:sz w:val="20"/>
+      </w:rPr>
+    </w:lvl>
+    <w:lvl w:ilvl="7" w:tentative="1">
+      <w:start w:val="1"/>
+      <w:numFmt w:val="bullet"/>
+      <w:lvlText w:val=""/>
+      <w:lvlJc w:val="left"/>
+      <w:pPr>
+        <w:tabs>
+          <w:tab w:val="num" w:pos="5760"/>
+        </w:tabs>
+        <w:ind w:left="5760" w:hanging="360"/>
+      </w:pPr>
+      <w:rPr>
+        <w:rFonts w:ascii="Wingdings" w:hAnsi="Wingdings" w:hint="default"/>
+        <w:sz w:val="20"/>
+      </w:rPr>
+    </w:lvl>
+    <w:lvl w:ilvl="8" w:tentative="1">
+      <w:start w:val="1"/>
+      <w:numFmt w:val="bullet"/>
+      <w:lvlText w:val=""/>
+      <w:lvlJc w:val="left"/>
+      <w:pPr>
+        <w:tabs>
+          <w:tab w:val="num" w:pos="6480"/>
+        </w:tabs>
+        <w:ind w:left="6480" w:hanging="360"/>
+      </w:pPr>
+      <w:rPr>
+        <w:rFonts w:ascii="Wingdings" w:hAnsi="Wingdings" w:hint="default"/>
+        <w:sz w:val="20"/>
+      </w:rPr>
+    </w:lvl>
+  </w:abstractNum>
+  <w:abstractNum w:abstractNumId="14" w15:restartNumberingAfterBreak="0">
     <w:nsid w:val="23837FE0"/>
     <w:multiLevelType w:val="multilevel"/>
     <w:tmpl w:val="09C07202"/>
@@ -3666,7 +2013,7 @@
       </w:rPr>
     </w:lvl>
   </w:abstractNum>
-  <w:abstractNum w:abstractNumId="13" w15:restartNumberingAfterBreak="0">
+  <w:abstractNum w:abstractNumId="15" w15:restartNumberingAfterBreak="0">
     <w:nsid w:val="26C472AB"/>
     <w:multiLevelType w:val="multilevel"/>
     <w:tmpl w:val="A21454F4"/>
@@ -3815,7 +2162,7 @@
       </w:rPr>
     </w:lvl>
   </w:abstractNum>
-  <w:abstractNum w:abstractNumId="14" w15:restartNumberingAfterBreak="0">
+  <w:abstractNum w:abstractNumId="16" w15:restartNumberingAfterBreak="0">
     <w:nsid w:val="2BF81610"/>
     <w:multiLevelType w:val="multilevel"/>
     <w:tmpl w:val="14E012FE"/>
@@ -3964,7 +2311,7 @@
       </w:rPr>
     </w:lvl>
   </w:abstractNum>
-  <w:abstractNum w:abstractNumId="15" w15:restartNumberingAfterBreak="0">
+  <w:abstractNum w:abstractNumId="17" w15:restartNumberingAfterBreak="0">
     <w:nsid w:val="408A3D33"/>
     <w:multiLevelType w:val="multilevel"/>
     <w:tmpl w:val="27E4B6BC"/>
@@ -4113,7 +2460,7 @@
       </w:rPr>
     </w:lvl>
   </w:abstractNum>
-  <w:abstractNum w:abstractNumId="16" w15:restartNumberingAfterBreak="0">
+  <w:abstractNum w:abstractNumId="18" w15:restartNumberingAfterBreak="0">
     <w:nsid w:val="42172DE6"/>
     <w:multiLevelType w:val="multilevel"/>
     <w:tmpl w:val="F544D940"/>
@@ -4262,7 +2609,7 @@
       </w:rPr>
     </w:lvl>
   </w:abstractNum>
-  <w:abstractNum w:abstractNumId="17" w15:restartNumberingAfterBreak="0">
+  <w:abstractNum w:abstractNumId="19" w15:restartNumberingAfterBreak="0">
     <w:nsid w:val="52541C20"/>
     <w:multiLevelType w:val="multilevel"/>
     <w:tmpl w:val="6E52E33C"/>
@@ -4411,7 +2758,7 @@
       </w:rPr>
     </w:lvl>
   </w:abstractNum>
-  <w:abstractNum w:abstractNumId="18" w15:restartNumberingAfterBreak="0">
+  <w:abstractNum w:abstractNumId="20" w15:restartNumberingAfterBreak="0">
     <w:nsid w:val="62EE1BDE"/>
     <w:multiLevelType w:val="multilevel"/>
     <w:tmpl w:val="B5CCD780"/>
@@ -4524,7 +2871,156 @@
       </w:pPr>
     </w:lvl>
   </w:abstractNum>
-  <w:abstractNum w:abstractNumId="19" w15:restartNumberingAfterBreak="0">
+  <w:abstractNum w:abstractNumId="21" w15:restartNumberingAfterBreak="0">
+    <w:nsid w:val="6E9A4C92"/>
+    <w:multiLevelType w:val="multilevel"/>
+    <w:tmpl w:val="8B06DF38"/>
+    <w:lvl w:ilvl="0">
+      <w:start w:val="1"/>
+      <w:numFmt w:val="bullet"/>
+      <w:lvlText w:val=""/>
+      <w:lvlJc w:val="left"/>
+      <w:pPr>
+        <w:tabs>
+          <w:tab w:val="num" w:pos="720"/>
+        </w:tabs>
+        <w:ind w:left="720" w:hanging="360"/>
+      </w:pPr>
+      <w:rPr>
+        <w:rFonts w:ascii="Symbol" w:hAnsi="Symbol" w:hint="default"/>
+        <w:sz w:val="20"/>
+      </w:rPr>
+    </w:lvl>
+    <w:lvl w:ilvl="1" w:tentative="1">
+      <w:start w:val="1"/>
+      <w:numFmt w:val="bullet"/>
+      <w:lvlText w:val="o"/>
+      <w:lvlJc w:val="left"/>
+      <w:pPr>
+        <w:tabs>
+          <w:tab w:val="num" w:pos="1440"/>
+        </w:tabs>
+        <w:ind w:left="1440" w:hanging="360"/>
+      </w:pPr>
+      <w:rPr>
+        <w:rFonts w:ascii="Courier New" w:hAnsi="Courier New" w:hint="default"/>
+        <w:sz w:val="20"/>
+      </w:rPr>
+    </w:lvl>
+    <w:lvl w:ilvl="2" w:tentative="1">
+      <w:start w:val="1"/>
+      <w:numFmt w:val="bullet"/>
+      <w:lvlText w:val=""/>
+      <w:lvlJc w:val="left"/>
+      <w:pPr>
+        <w:tabs>
+          <w:tab w:val="num" w:pos="2160"/>
+        </w:tabs>
+        <w:ind w:left="2160" w:hanging="360"/>
+      </w:pPr>
+      <w:rPr>
+        <w:rFonts w:ascii="Wingdings" w:hAnsi="Wingdings" w:hint="default"/>
+        <w:sz w:val="20"/>
+      </w:rPr>
+    </w:lvl>
+    <w:lvl w:ilvl="3" w:tentative="1">
+      <w:start w:val="1"/>
+      <w:numFmt w:val="bullet"/>
+      <w:lvlText w:val=""/>
+      <w:lvlJc w:val="left"/>
+      <w:pPr>
+        <w:tabs>
+          <w:tab w:val="num" w:pos="2880"/>
+        </w:tabs>
+        <w:ind w:left="2880" w:hanging="360"/>
+      </w:pPr>
+      <w:rPr>
+        <w:rFonts w:ascii="Wingdings" w:hAnsi="Wingdings" w:hint="default"/>
+        <w:sz w:val="20"/>
+      </w:rPr>
+    </w:lvl>
+    <w:lvl w:ilvl="4" w:tentative="1">
+      <w:start w:val="1"/>
+      <w:numFmt w:val="bullet"/>
+      <w:lvlText w:val=""/>
+      <w:lvlJc w:val="left"/>
+      <w:pPr>
+        <w:tabs>
+          <w:tab w:val="num" w:pos="3600"/>
+        </w:tabs>
+        <w:ind w:left="3600" w:hanging="360"/>
+      </w:pPr>
+      <w:rPr>
+        <w:rFonts w:ascii="Wingdings" w:hAnsi="Wingdings" w:hint="default"/>
+        <w:sz w:val="20"/>
+      </w:rPr>
+    </w:lvl>
+    <w:lvl w:ilvl="5" w:tentative="1">
+      <w:start w:val="1"/>
+      <w:numFmt w:val="bullet"/>
+      <w:lvlText w:val=""/>
+      <w:lvlJc w:val="left"/>
+      <w:pPr>
+        <w:tabs>
+          <w:tab w:val="num" w:pos="4320"/>
+        </w:tabs>
+        <w:ind w:left="4320" w:hanging="360"/>
+      </w:pPr>
+      <w:rPr>
+        <w:rFonts w:ascii="Wingdings" w:hAnsi="Wingdings" w:hint="default"/>
+        <w:sz w:val="20"/>
+      </w:rPr>
+    </w:lvl>
+    <w:lvl w:ilvl="6" w:tentative="1">
+      <w:start w:val="1"/>
+      <w:numFmt w:val="bullet"/>
+      <w:lvlText w:val=""/>
+      <w:lvlJc w:val="left"/>
+      <w:pPr>
+        <w:tabs>
+          <w:tab w:val="num" w:pos="5040"/>
+        </w:tabs>
+        <w:ind w:left="5040" w:hanging="360"/>
+      </w:pPr>
+      <w:rPr>
+        <w:rFonts w:ascii="Wingdings" w:hAnsi="Wingdings" w:hint="default"/>
+        <w:sz w:val="20"/>
+      </w:rPr>
+    </w:lvl>
+    <w:lvl w:ilvl="7" w:tentative="1">
+      <w:start w:val="1"/>
+      <w:numFmt w:val="bullet"/>
+      <w:lvlText w:val=""/>
+      <w:lvlJc w:val="left"/>
+      <w:pPr>
+        <w:tabs>
+          <w:tab w:val="num" w:pos="5760"/>
+        </w:tabs>
+        <w:ind w:left="5760" w:hanging="360"/>
+      </w:pPr>
+      <w:rPr>
+        <w:rFonts w:ascii="Wingdings" w:hAnsi="Wingdings" w:hint="default"/>
+        <w:sz w:val="20"/>
+      </w:rPr>
+    </w:lvl>
+    <w:lvl w:ilvl="8" w:tentative="1">
+      <w:start w:val="1"/>
+      <w:numFmt w:val="bullet"/>
+      <w:lvlText w:val=""/>
+      <w:lvlJc w:val="left"/>
+      <w:pPr>
+        <w:tabs>
+          <w:tab w:val="num" w:pos="6480"/>
+        </w:tabs>
+        <w:ind w:left="6480" w:hanging="360"/>
+      </w:pPr>
+      <w:rPr>
+        <w:rFonts w:ascii="Wingdings" w:hAnsi="Wingdings" w:hint="default"/>
+        <w:sz w:val="20"/>
+      </w:rPr>
+    </w:lvl>
+  </w:abstractNum>
+  <w:abstractNum w:abstractNumId="22" w15:restartNumberingAfterBreak="0">
     <w:nsid w:val="7AF73B1B"/>
     <w:multiLevelType w:val="multilevel"/>
     <w:tmpl w:val="908A8740"/>
@@ -4673,7 +3169,7 @@
       </w:rPr>
     </w:lvl>
   </w:abstractNum>
-  <w:abstractNum w:abstractNumId="20" w15:restartNumberingAfterBreak="0">
+  <w:abstractNum w:abstractNumId="23" w15:restartNumberingAfterBreak="0">
     <w:nsid w:val="7B4C67FF"/>
     <w:multiLevelType w:val="multilevel"/>
     <w:tmpl w:val="D618DA8C"/>
@@ -4853,37 +3349,46 @@
     <w:abstractNumId w:val="11"/>
   </w:num>
   <w:num w:numId="11" w16cid:durableId="2093383648">
+    <w:abstractNumId w:val="20"/>
+  </w:num>
+  <w:num w:numId="12" w16cid:durableId="39327530">
     <w:abstractNumId w:val="18"/>
   </w:num>
-  <w:num w:numId="12" w16cid:durableId="39327530">
-    <w:abstractNumId w:val="16"/>
-  </w:num>
   <w:num w:numId="13" w16cid:durableId="2145846309">
-    <w:abstractNumId w:val="17"/>
+    <w:abstractNumId w:val="19"/>
   </w:num>
   <w:num w:numId="14" w16cid:durableId="1858887062">
     <w:abstractNumId w:val="10"/>
   </w:num>
   <w:num w:numId="15" w16cid:durableId="217669600">
-    <w:abstractNumId w:val="12"/>
+    <w:abstractNumId w:val="14"/>
   </w:num>
   <w:num w:numId="16" w16cid:durableId="649289649">
-    <w:abstractNumId w:val="19"/>
+    <w:abstractNumId w:val="22"/>
   </w:num>
   <w:num w:numId="17" w16cid:durableId="865295023">
-    <w:abstractNumId w:val="13"/>
+    <w:abstractNumId w:val="15"/>
   </w:num>
   <w:num w:numId="18" w16cid:durableId="2058386700">
-    <w:abstractNumId w:val="15"/>
+    <w:abstractNumId w:val="17"/>
   </w:num>
   <w:num w:numId="19" w16cid:durableId="2034070774">
-    <w:abstractNumId w:val="14"/>
+    <w:abstractNumId w:val="16"/>
   </w:num>
   <w:num w:numId="20" w16cid:durableId="1957518667">
-    <w:abstractNumId w:val="20"/>
+    <w:abstractNumId w:val="23"/>
   </w:num>
   <w:num w:numId="21" w16cid:durableId="1787507407">
     <w:abstractNumId w:val="9"/>
+  </w:num>
+  <w:num w:numId="22" w16cid:durableId="274365457">
+    <w:abstractNumId w:val="21"/>
+  </w:num>
+  <w:num w:numId="23" w16cid:durableId="225384830">
+    <w:abstractNumId w:val="12"/>
+  </w:num>
+  <w:num w:numId="24" w16cid:durableId="494221545">
+    <w:abstractNumId w:val="13"/>
   </w:num>
 </w:numbering>
 </file>
@@ -5277,7 +3782,7 @@
   <w:style w:type="paragraph" w:default="1" w:styleId="Normal">
     <w:name w:val="Normal"/>
     <w:qFormat/>
-    <w:rsid w:val="00FC693F"/>
+    <w:rsid w:val="00047563"/>
   </w:style>
   <w:style w:type="paragraph" w:styleId="Heading1">
     <w:name w:val="heading 1"/>
@@ -5491,7 +3996,6 @@
   <w:style w:type="character" w:default="1" w:styleId="DefaultParagraphFont">
     <w:name w:val="Default Paragraph Font"/>
     <w:uiPriority w:val="1"/>
-    <w:semiHidden/>
     <w:unhideWhenUsed/>
   </w:style>
   <w:style w:type="table" w:default="1" w:styleId="TableNormal">

</xml_diff>